<commit_message>
Spoke about testing a bit
</commit_message>
<xml_diff>
--- a/Synoptic Project.docx
+++ b/Synoptic Project.docx
@@ -4783,21 +4783,7 @@
                 <w:rStyle w:val="Hyperlink"/>
                 <w:noProof/>
               </w:rPr>
-              <w:t>Beginning Developm</w:t>
-            </w:r>
-            <w:r>
-              <w:rPr>
-                <w:rStyle w:val="Hyperlink"/>
-                <w:noProof/>
-              </w:rPr>
-              <w:t>e</w:t>
-            </w:r>
-            <w:r>
-              <w:rPr>
-                <w:rStyle w:val="Hyperlink"/>
-                <w:noProof/>
-              </w:rPr>
-              <w:t>nt.</w:t>
+              <w:t>Beginning Development.</w:t>
             </w:r>
             <w:r>
               <w:rPr>
@@ -5011,27 +4997,14 @@
                             <w:r>
                               <w:t xml:space="preserve">Figure </w:t>
                             </w:r>
-                            <w:r>
-                              <w:fldChar w:fldCharType="begin"/>
-                            </w:r>
-                            <w:r>
-                              <w:instrText xml:space="preserve"> SEQ Figure \* ARABIC </w:instrText>
-                            </w:r>
-                            <w:r>
-                              <w:fldChar w:fldCharType="separate"/>
-                            </w:r>
-                            <w:r>
-                              <w:rPr>
-                                <w:noProof/>
-                              </w:rPr>
-                              <w:t>1</w:t>
-                            </w:r>
-                            <w:r>
-                              <w:rPr>
-                                <w:noProof/>
-                              </w:rPr>
-                              <w:fldChar w:fldCharType="end"/>
-                            </w:r>
+                            <w:fldSimple w:instr=" SEQ Figure \* ARABIC ">
+                              <w:r>
+                                <w:rPr>
+                                  <w:noProof/>
+                                </w:rPr>
+                                <w:t>1</w:t>
+                              </w:r>
+                            </w:fldSimple>
                             <w:r>
                               <w:t>: Chat Bot Wireframe</w:t>
                             </w:r>
@@ -5065,27 +5038,14 @@
                       <w:r>
                         <w:t xml:space="preserve">Figure </w:t>
                       </w:r>
-                      <w:r>
-                        <w:fldChar w:fldCharType="begin"/>
-                      </w:r>
-                      <w:r>
-                        <w:instrText xml:space="preserve"> SEQ Figure \* ARABIC </w:instrText>
-                      </w:r>
-                      <w:r>
-                        <w:fldChar w:fldCharType="separate"/>
-                      </w:r>
-                      <w:r>
-                        <w:rPr>
-                          <w:noProof/>
-                        </w:rPr>
-                        <w:t>1</w:t>
-                      </w:r>
-                      <w:r>
-                        <w:rPr>
-                          <w:noProof/>
-                        </w:rPr>
-                        <w:fldChar w:fldCharType="end"/>
-                      </w:r>
+                      <w:fldSimple w:instr=" SEQ Figure \* ARABIC ">
+                        <w:r>
+                          <w:rPr>
+                            <w:noProof/>
+                          </w:rPr>
+                          <w:t>1</w:t>
+                        </w:r>
+                      </w:fldSimple>
                       <w:r>
                         <w:t>: Chat Bot Wireframe</w:t>
                       </w:r>
@@ -5230,27 +5190,14 @@
       <w:r>
         <w:t xml:space="preserve">Figure </w:t>
       </w:r>
-      <w:r>
-        <w:fldChar w:fldCharType="begin"/>
-      </w:r>
-      <w:r>
-        <w:instrText xml:space="preserve"> SEQ Figure \* ARABIC </w:instrText>
-      </w:r>
-      <w:r>
-        <w:fldChar w:fldCharType="separate"/>
-      </w:r>
-      <w:r>
-        <w:rPr>
-          <w:noProof/>
-        </w:rPr>
-        <w:t>2</w:t>
-      </w:r>
-      <w:r>
-        <w:rPr>
-          <w:noProof/>
-        </w:rPr>
-        <w:fldChar w:fldCharType="end"/>
-      </w:r>
+      <w:fldSimple w:instr=" SEQ Figure \* ARABIC ">
+        <w:r>
+          <w:rPr>
+            <w:noProof/>
+          </w:rPr>
+          <w:t>2</w:t>
+        </w:r>
+      </w:fldSimple>
       <w:r>
         <w:t>: Use Case Diagram</w:t>
       </w:r>
@@ -5661,10 +5608,133 @@
       </w:r>
     </w:p>
     <w:p>
+      <w:pPr>
+        <w:pStyle w:val="Heading1"/>
+      </w:pPr>
       <w:r>
         <w:br w:type="page"/>
       </w:r>
+      <w:r>
+        <w:lastRenderedPageBreak/>
+        <w:t>Testing</w:t>
+      </w:r>
     </w:p>
+    <w:p>
+      <w:pPr>
+        <w:pStyle w:val="Heading2"/>
+      </w:pPr>
+      <w:r>
+        <w:t>Unit Testing</w:t>
+      </w:r>
+    </w:p>
+    <w:p>
+      <w:r>
+        <w:t xml:space="preserve">For this project I used 2 python libraries, </w:t>
+      </w:r>
+      <w:proofErr w:type="spellStart"/>
+      <w:r>
+        <w:t>Pytest</w:t>
+      </w:r>
+      <w:proofErr w:type="spellEnd"/>
+      <w:r>
+        <w:t xml:space="preserve"> and Coverage. </w:t>
+      </w:r>
+      <w:proofErr w:type="spellStart"/>
+      <w:r>
+        <w:t>Pytest</w:t>
+      </w:r>
+      <w:proofErr w:type="spellEnd"/>
+      <w:r>
+        <w:t xml:space="preserve"> is a library used to write and run tests, whereas coverage is used to generate code coverage reports. Using these 2 libraries together allowed me to write unit tests for my code and receive a code coverage report, which allowed me to reach 100% code coverage.</w:t>
+      </w:r>
+    </w:p>
+    <w:p/>
+    <w:p>
+      <w:pPr>
+        <w:pStyle w:val="Heading2"/>
+      </w:pPr>
+      <w:r>
+        <w:t>Manual Testing</w:t>
+      </w:r>
+    </w:p>
+    <w:p>
+      <w:r>
+        <w:t>Manual Testing is a big part of testing as it allows me to experience what the end user will experience and find any issues I find with the functionality, as well as the usability.</w:t>
+      </w:r>
+    </w:p>
+    <w:p>
+      <w:r>
+        <w:t>In all tests I will be answering Active to the Category of Holiday, unless explicitly overridden</w:t>
+      </w:r>
+    </w:p>
+    <w:p>
+      <w:r>
+        <w:br w:type="page"/>
+      </w:r>
+    </w:p>
+    <w:tbl>
+      <w:tblPr>
+        <w:tblStyle w:val="GridTable4-Accent5"/>
+        <w:tblW w:w="0" w:type="auto"/>
+        <w:tblLook w:val="04A0" w:firstRow="1" w:lastRow="0" w:firstColumn="1" w:lastColumn="0" w:noHBand="0" w:noVBand="1"/>
+      </w:tblPr>
+      <w:tblGrid>
+        <w:gridCol w:w="1386"/>
+      </w:tblGrid>
+      <w:tr>
+        <w:trPr>
+          <w:cnfStyle w:val="100000000000" w:firstRow="1" w:lastRow="0" w:firstColumn="0" w:lastColumn="0" w:oddVBand="0" w:evenVBand="0" w:oddHBand="0" w:evenHBand="0" w:firstRowFirstColumn="0" w:firstRowLastColumn="0" w:lastRowFirstColumn="0" w:lastRowLastColumn="0"/>
+        </w:trPr>
+        <w:tc>
+          <w:tcPr>
+            <w:cnfStyle w:val="001000000000" w:firstRow="0" w:lastRow="0" w:firstColumn="1" w:lastColumn="0" w:oddVBand="0" w:evenVBand="0" w:oddHBand="0" w:evenHBand="0" w:firstRowFirstColumn="0" w:firstRowLastColumn="0" w:lastRowFirstColumn="0" w:lastRowLastColumn="0"/>
+            <w:tcW w:w="1386" w:type="dxa"/>
+          </w:tcPr>
+          <w:p>
+            <w:pPr>
+              <w:rPr>
+                <w:noProof/>
+              </w:rPr>
+            </w:pPr>
+            <w:r>
+              <w:rPr>
+                <w:rFonts w:ascii="Segoe UI Symbol" w:hAnsi="Segoe UI Symbol" w:cs="Segoe UI Symbol"/>
+                <w:noProof/>
+              </w:rPr>
+              <w:lastRenderedPageBreak/>
+              <w:t>✔</w:t>
+            </w:r>
+          </w:p>
+        </w:tc>
+      </w:tr>
+      <w:tr>
+        <w:trPr>
+          <w:cnfStyle w:val="000000100000" w:firstRow="0" w:lastRow="0" w:firstColumn="0" w:lastColumn="0" w:oddVBand="0" w:evenVBand="0" w:oddHBand="1" w:evenHBand="0" w:firstRowFirstColumn="0" w:firstRowLastColumn="0" w:lastRowFirstColumn="0" w:lastRowLastColumn="0"/>
+        </w:trPr>
+        <w:tc>
+          <w:tcPr>
+            <w:cnfStyle w:val="001000000000" w:firstRow="0" w:lastRow="0" w:firstColumn="1" w:lastColumn="0" w:oddVBand="0" w:evenVBand="0" w:oddHBand="0" w:evenHBand="0" w:firstRowFirstColumn="0" w:firstRowLastColumn="0" w:lastRowFirstColumn="0" w:lastRowLastColumn="0"/>
+            <w:tcW w:w="1386" w:type="dxa"/>
+          </w:tcPr>
+          <w:p>
+            <w:pPr>
+              <w:rPr>
+                <w:rFonts w:ascii="Segoe UI Symbol" w:hAnsi="Segoe UI Symbol" w:cs="Segoe UI Symbol"/>
+                <w:noProof/>
+              </w:rPr>
+            </w:pPr>
+            <w:r>
+              <w:rPr>
+                <w:rFonts w:ascii="Segoe UI Symbol" w:hAnsi="Segoe UI Symbol" w:cs="Segoe UI Symbol"/>
+                <w:noProof/>
+              </w:rPr>
+              <w:t>✔</w:t>
+            </w:r>
+          </w:p>
+        </w:tc>
+      </w:tr>
+    </w:tbl>
+    <w:p/>
     <w:sectPr>
       <w:headerReference w:type="default" r:id="rId12"/>
       <w:footerReference w:type="default" r:id="rId13"/>
@@ -6921,6 +6991,7 @@
   <w:style w:type="character" w:default="1" w:styleId="DefaultParagraphFont">
     <w:name w:val="Default Paragraph Font"/>
     <w:uiPriority w:val="1"/>
+    <w:semiHidden/>
     <w:unhideWhenUsed/>
   </w:style>
   <w:style w:type="table" w:default="1" w:styleId="TableNormal">
@@ -7134,6 +7205,101 @@
       <w:color w:val="0563C1" w:themeColor="hyperlink"/>
       <w:u w:val="single"/>
     </w:rPr>
+  </w:style>
+  <w:style w:type="table" w:styleId="TableGrid">
+    <w:name w:val="Table Grid"/>
+    <w:basedOn w:val="TableNormal"/>
+    <w:uiPriority w:val="39"/>
+    <w:rsid w:val="00014021"/>
+    <w:pPr>
+      <w:spacing w:after="0" w:line="240" w:lineRule="auto"/>
+    </w:pPr>
+    <w:tblPr>
+      <w:tblBorders>
+        <w:top w:val="single" w:sz="4" w:space="0" w:color="auto"/>
+        <w:left w:val="single" w:sz="4" w:space="0" w:color="auto"/>
+        <w:bottom w:val="single" w:sz="4" w:space="0" w:color="auto"/>
+        <w:right w:val="single" w:sz="4" w:space="0" w:color="auto"/>
+        <w:insideH w:val="single" w:sz="4" w:space="0" w:color="auto"/>
+        <w:insideV w:val="single" w:sz="4" w:space="0" w:color="auto"/>
+      </w:tblBorders>
+    </w:tblPr>
+  </w:style>
+  <w:style w:type="table" w:styleId="GridTable4-Accent5">
+    <w:name w:val="Grid Table 4 Accent 5"/>
+    <w:basedOn w:val="TableNormal"/>
+    <w:uiPriority w:val="49"/>
+    <w:rsid w:val="003D2F85"/>
+    <w:pPr>
+      <w:spacing w:after="0" w:line="240" w:lineRule="auto"/>
+    </w:pPr>
+    <w:tblPr>
+      <w:tblStyleRowBandSize w:val="1"/>
+      <w:tblStyleColBandSize w:val="1"/>
+      <w:tblBorders>
+        <w:top w:val="single" w:sz="4" w:space="0" w:color="9CC2E5" w:themeColor="accent5" w:themeTint="99"/>
+        <w:left w:val="single" w:sz="4" w:space="0" w:color="9CC2E5" w:themeColor="accent5" w:themeTint="99"/>
+        <w:bottom w:val="single" w:sz="4" w:space="0" w:color="9CC2E5" w:themeColor="accent5" w:themeTint="99"/>
+        <w:right w:val="single" w:sz="4" w:space="0" w:color="9CC2E5" w:themeColor="accent5" w:themeTint="99"/>
+        <w:insideH w:val="single" w:sz="4" w:space="0" w:color="9CC2E5" w:themeColor="accent5" w:themeTint="99"/>
+        <w:insideV w:val="single" w:sz="4" w:space="0" w:color="9CC2E5" w:themeColor="accent5" w:themeTint="99"/>
+      </w:tblBorders>
+    </w:tblPr>
+    <w:tblStylePr w:type="firstRow">
+      <w:rPr>
+        <w:b/>
+        <w:bCs/>
+        <w:color w:val="FFFFFF" w:themeColor="background1"/>
+      </w:rPr>
+      <w:tblPr/>
+      <w:tcPr>
+        <w:tcBorders>
+          <w:top w:val="single" w:sz="4" w:space="0" w:color="5B9BD5" w:themeColor="accent5"/>
+          <w:left w:val="single" w:sz="4" w:space="0" w:color="5B9BD5" w:themeColor="accent5"/>
+          <w:bottom w:val="single" w:sz="4" w:space="0" w:color="5B9BD5" w:themeColor="accent5"/>
+          <w:right w:val="single" w:sz="4" w:space="0" w:color="5B9BD5" w:themeColor="accent5"/>
+          <w:insideH w:val="nil"/>
+          <w:insideV w:val="nil"/>
+        </w:tcBorders>
+        <w:shd w:val="clear" w:color="auto" w:fill="5B9BD5" w:themeFill="accent5"/>
+      </w:tcPr>
+    </w:tblStylePr>
+    <w:tblStylePr w:type="lastRow">
+      <w:rPr>
+        <w:b/>
+        <w:bCs/>
+      </w:rPr>
+      <w:tblPr/>
+      <w:tcPr>
+        <w:tcBorders>
+          <w:top w:val="double" w:sz="4" w:space="0" w:color="5B9BD5" w:themeColor="accent5"/>
+        </w:tcBorders>
+      </w:tcPr>
+    </w:tblStylePr>
+    <w:tblStylePr w:type="firstCol">
+      <w:rPr>
+        <w:b/>
+        <w:bCs/>
+      </w:rPr>
+    </w:tblStylePr>
+    <w:tblStylePr w:type="lastCol">
+      <w:rPr>
+        <w:b/>
+        <w:bCs/>
+      </w:rPr>
+    </w:tblStylePr>
+    <w:tblStylePr w:type="band1Vert">
+      <w:tblPr/>
+      <w:tcPr>
+        <w:shd w:val="clear" w:color="auto" w:fill="DEEAF6" w:themeFill="accent5" w:themeFillTint="33"/>
+      </w:tcPr>
+    </w:tblStylePr>
+    <w:tblStylePr w:type="band1Horz">
+      <w:tblPr/>
+      <w:tcPr>
+        <w:shd w:val="clear" w:color="auto" w:fill="DEEAF6" w:themeFill="accent5" w:themeFillTint="33"/>
+      </w:tcPr>
+    </w:tblStylePr>
   </w:style>
 </w:styles>
 </file>

</xml_diff>

<commit_message>
Started conclusion I guess
</commit_message>
<xml_diff>
--- a/Synoptic Project.docx
+++ b/Synoptic Project.docx
@@ -4153,7 +4153,9 @@
               <w:tab w:val="right" w:leader="dot" w:pos="9016"/>
             </w:tabs>
             <w:rPr>
+              <w:rFonts w:eastAsiaTheme="minorEastAsia"/>
               <w:noProof/>
+              <w:lang w:eastAsia="en-GB"/>
             </w:rPr>
           </w:pPr>
           <w:r>
@@ -4165,7 +4167,7 @@
           <w:r>
             <w:fldChar w:fldCharType="separate"/>
           </w:r>
-          <w:hyperlink w:anchor="_Toc114563683" w:history="1">
+          <w:hyperlink w:anchor="_Toc114668357" w:history="1">
             <w:r>
               <w:rPr>
                 <w:rStyle w:val="Hyperlink"/>
@@ -4192,7 +4194,7 @@
                 <w:noProof/>
                 <w:webHidden/>
               </w:rPr>
-              <w:instrText xml:space="preserve"> PAGEREF _Toc114563683 \h </w:instrText>
+              <w:instrText xml:space="preserve"> PAGEREF _Toc114668357 \h </w:instrText>
             </w:r>
             <w:r>
               <w:rPr>
@@ -4230,10 +4232,12 @@
               <w:tab w:val="right" w:leader="dot" w:pos="9016"/>
             </w:tabs>
             <w:rPr>
+              <w:rFonts w:eastAsiaTheme="minorEastAsia"/>
               <w:noProof/>
+              <w:lang w:eastAsia="en-GB"/>
             </w:rPr>
           </w:pPr>
-          <w:hyperlink w:anchor="_Toc114563684" w:history="1">
+          <w:hyperlink w:anchor="_Toc114668358" w:history="1">
             <w:r>
               <w:rPr>
                 <w:rStyle w:val="Hyperlink"/>
@@ -4260,7 +4264,7 @@
                 <w:noProof/>
                 <w:webHidden/>
               </w:rPr>
-              <w:instrText xml:space="preserve"> PAGEREF _Toc114563684 \h </w:instrText>
+              <w:instrText xml:space="preserve"> PAGEREF _Toc114668358 \h </w:instrText>
             </w:r>
             <w:r>
               <w:rPr>
@@ -4298,10 +4302,12 @@
               <w:tab w:val="right" w:leader="dot" w:pos="9016"/>
             </w:tabs>
             <w:rPr>
+              <w:rFonts w:eastAsiaTheme="minorEastAsia"/>
               <w:noProof/>
+              <w:lang w:eastAsia="en-GB"/>
             </w:rPr>
           </w:pPr>
-          <w:hyperlink w:anchor="_Toc114563685" w:history="1">
+          <w:hyperlink w:anchor="_Toc114668359" w:history="1">
             <w:r>
               <w:rPr>
                 <w:rStyle w:val="Hyperlink"/>
@@ -4328,7 +4334,7 @@
                 <w:noProof/>
                 <w:webHidden/>
               </w:rPr>
-              <w:instrText xml:space="preserve"> PAGEREF _Toc114563685 \h </w:instrText>
+              <w:instrText xml:space="preserve"> PAGEREF _Toc114668359 \h </w:instrText>
             </w:r>
             <w:r>
               <w:rPr>
@@ -4366,10 +4372,12 @@
               <w:tab w:val="right" w:leader="dot" w:pos="9016"/>
             </w:tabs>
             <w:rPr>
+              <w:rFonts w:eastAsiaTheme="minorEastAsia"/>
               <w:noProof/>
+              <w:lang w:eastAsia="en-GB"/>
             </w:rPr>
           </w:pPr>
-          <w:hyperlink w:anchor="_Toc114563686" w:history="1">
+          <w:hyperlink w:anchor="_Toc114668360" w:history="1">
             <w:r>
               <w:rPr>
                 <w:rStyle w:val="Hyperlink"/>
@@ -4396,7 +4404,7 @@
                 <w:noProof/>
                 <w:webHidden/>
               </w:rPr>
-              <w:instrText xml:space="preserve"> PAGEREF _Toc114563686 \h </w:instrText>
+              <w:instrText xml:space="preserve"> PAGEREF _Toc114668360 \h </w:instrText>
             </w:r>
             <w:r>
               <w:rPr>
@@ -4434,10 +4442,12 @@
               <w:tab w:val="right" w:leader="dot" w:pos="9016"/>
             </w:tabs>
             <w:rPr>
+              <w:rFonts w:eastAsiaTheme="minorEastAsia"/>
               <w:noProof/>
+              <w:lang w:eastAsia="en-GB"/>
             </w:rPr>
           </w:pPr>
-          <w:hyperlink w:anchor="_Toc114563687" w:history="1">
+          <w:hyperlink w:anchor="_Toc114668361" w:history="1">
             <w:r>
               <w:rPr>
                 <w:rStyle w:val="Hyperlink"/>
@@ -4464,7 +4474,7 @@
                 <w:noProof/>
                 <w:webHidden/>
               </w:rPr>
-              <w:instrText xml:space="preserve"> PAGEREF _Toc114563687 \h </w:instrText>
+              <w:instrText xml:space="preserve"> PAGEREF _Toc114668361 \h </w:instrText>
             </w:r>
             <w:r>
               <w:rPr>
@@ -4502,10 +4512,12 @@
               <w:tab w:val="right" w:leader="dot" w:pos="9016"/>
             </w:tabs>
             <w:rPr>
+              <w:rFonts w:eastAsiaTheme="minorEastAsia"/>
               <w:noProof/>
+              <w:lang w:eastAsia="en-GB"/>
             </w:rPr>
           </w:pPr>
-          <w:hyperlink w:anchor="_Toc114563688" w:history="1">
+          <w:hyperlink w:anchor="_Toc114668362" w:history="1">
             <w:r>
               <w:rPr>
                 <w:rStyle w:val="Hyperlink"/>
@@ -4532,7 +4544,7 @@
                 <w:noProof/>
                 <w:webHidden/>
               </w:rPr>
-              <w:instrText xml:space="preserve"> PAGEREF _Toc114563688 \h </w:instrText>
+              <w:instrText xml:space="preserve"> PAGEREF _Toc114668362 \h </w:instrText>
             </w:r>
             <w:r>
               <w:rPr>
@@ -4570,10 +4582,12 @@
               <w:tab w:val="right" w:leader="dot" w:pos="9016"/>
             </w:tabs>
             <w:rPr>
+              <w:rFonts w:eastAsiaTheme="minorEastAsia"/>
               <w:noProof/>
+              <w:lang w:eastAsia="en-GB"/>
             </w:rPr>
           </w:pPr>
-          <w:hyperlink w:anchor="_Toc114563689" w:history="1">
+          <w:hyperlink w:anchor="_Toc114668363" w:history="1">
             <w:r>
               <w:rPr>
                 <w:rStyle w:val="Hyperlink"/>
@@ -4600,7 +4614,7 @@
                 <w:noProof/>
                 <w:webHidden/>
               </w:rPr>
-              <w:instrText xml:space="preserve"> PAGEREF _Toc114563689 \h </w:instrText>
+              <w:instrText xml:space="preserve"> PAGEREF _Toc114668363 \h </w:instrText>
             </w:r>
             <w:r>
               <w:rPr>
@@ -4638,10 +4652,12 @@
               <w:tab w:val="right" w:leader="dot" w:pos="9016"/>
             </w:tabs>
             <w:rPr>
+              <w:rFonts w:eastAsiaTheme="minorEastAsia"/>
               <w:noProof/>
+              <w:lang w:eastAsia="en-GB"/>
             </w:rPr>
           </w:pPr>
-          <w:hyperlink w:anchor="_Toc114563690" w:history="1">
+          <w:hyperlink w:anchor="_Toc114668364" w:history="1">
             <w:r>
               <w:rPr>
                 <w:rStyle w:val="Hyperlink"/>
@@ -4668,7 +4684,7 @@
                 <w:noProof/>
                 <w:webHidden/>
               </w:rPr>
-              <w:instrText xml:space="preserve"> PAGEREF _Toc114563690 \h </w:instrText>
+              <w:instrText xml:space="preserve"> PAGEREF _Toc114668364 \h </w:instrText>
             </w:r>
             <w:r>
               <w:rPr>
@@ -4706,10 +4722,12 @@
               <w:tab w:val="right" w:leader="dot" w:pos="9016"/>
             </w:tabs>
             <w:rPr>
+              <w:rFonts w:eastAsiaTheme="minorEastAsia"/>
               <w:noProof/>
+              <w:lang w:eastAsia="en-GB"/>
             </w:rPr>
           </w:pPr>
-          <w:hyperlink w:anchor="_Toc114563691" w:history="1">
+          <w:hyperlink w:anchor="_Toc114668365" w:history="1">
             <w:r>
               <w:rPr>
                 <w:rStyle w:val="Hyperlink"/>
@@ -4736,7 +4754,7 @@
                 <w:noProof/>
                 <w:webHidden/>
               </w:rPr>
-              <w:instrText xml:space="preserve"> PAGEREF _Toc114563691 \h </w:instrText>
+              <w:instrText xml:space="preserve"> PAGEREF _Toc114668365 \h </w:instrText>
             </w:r>
             <w:r>
               <w:rPr>
@@ -4757,6 +4775,76 @@
                 <w:webHidden/>
               </w:rPr>
               <w:t>5</w:t>
+            </w:r>
+            <w:r>
+              <w:rPr>
+                <w:noProof/>
+                <w:webHidden/>
+              </w:rPr>
+              <w:fldChar w:fldCharType="end"/>
+            </w:r>
+          </w:hyperlink>
+        </w:p>
+        <w:p>
+          <w:pPr>
+            <w:pStyle w:val="TOC1"/>
+            <w:tabs>
+              <w:tab w:val="right" w:leader="dot" w:pos="9016"/>
+            </w:tabs>
+            <w:rPr>
+              <w:rFonts w:eastAsiaTheme="minorEastAsia"/>
+              <w:noProof/>
+              <w:lang w:eastAsia="en-GB"/>
+            </w:rPr>
+          </w:pPr>
+          <w:hyperlink w:anchor="_Toc114668366" w:history="1">
+            <w:r>
+              <w:rPr>
+                <w:rStyle w:val="Hyperlink"/>
+                <w:noProof/>
+              </w:rPr>
+              <w:t>Testing</w:t>
+            </w:r>
+            <w:r>
+              <w:rPr>
+                <w:noProof/>
+                <w:webHidden/>
+              </w:rPr>
+              <w:tab/>
+            </w:r>
+            <w:r>
+              <w:rPr>
+                <w:noProof/>
+                <w:webHidden/>
+              </w:rPr>
+              <w:fldChar w:fldCharType="begin"/>
+            </w:r>
+            <w:r>
+              <w:rPr>
+                <w:noProof/>
+                <w:webHidden/>
+              </w:rPr>
+              <w:instrText xml:space="preserve"> PAGEREF _Toc114668366 \h </w:instrText>
+            </w:r>
+            <w:r>
+              <w:rPr>
+                <w:noProof/>
+                <w:webHidden/>
+              </w:rPr>
+            </w:r>
+            <w:r>
+              <w:rPr>
+                <w:noProof/>
+                <w:webHidden/>
+              </w:rPr>
+              <w:fldChar w:fldCharType="separate"/>
+            </w:r>
+            <w:r>
+              <w:rPr>
+                <w:noProof/>
+                <w:webHidden/>
+              </w:rPr>
+              <w:t>6</w:t>
             </w:r>
             <w:r>
               <w:rPr>
@@ -4774,16 +4862,18 @@
               <w:tab w:val="right" w:leader="dot" w:pos="9016"/>
             </w:tabs>
             <w:rPr>
+              <w:rFonts w:eastAsiaTheme="minorEastAsia"/>
               <w:noProof/>
+              <w:lang w:eastAsia="en-GB"/>
             </w:rPr>
           </w:pPr>
-          <w:hyperlink w:anchor="_Toc114563692" w:history="1">
+          <w:hyperlink w:anchor="_Toc114668367" w:history="1">
             <w:r>
               <w:rPr>
                 <w:rStyle w:val="Hyperlink"/>
                 <w:noProof/>
               </w:rPr>
-              <w:t>Beginning Development.</w:t>
+              <w:t>Unit Testing</w:t>
             </w:r>
             <w:r>
               <w:rPr>
@@ -4804,7 +4894,7 @@
                 <w:noProof/>
                 <w:webHidden/>
               </w:rPr>
-              <w:instrText xml:space="preserve"> PAGEREF _Toc114563692 \h </w:instrText>
+              <w:instrText xml:space="preserve"> PAGEREF _Toc114668367 \h </w:instrText>
             </w:r>
             <w:r>
               <w:rPr>
@@ -4824,7 +4914,77 @@
                 <w:noProof/>
                 <w:webHidden/>
               </w:rPr>
-              <w:t>5</w:t>
+              <w:t>6</w:t>
+            </w:r>
+            <w:r>
+              <w:rPr>
+                <w:noProof/>
+                <w:webHidden/>
+              </w:rPr>
+              <w:fldChar w:fldCharType="end"/>
+            </w:r>
+          </w:hyperlink>
+        </w:p>
+        <w:p>
+          <w:pPr>
+            <w:pStyle w:val="TOC2"/>
+            <w:tabs>
+              <w:tab w:val="right" w:leader="dot" w:pos="9016"/>
+            </w:tabs>
+            <w:rPr>
+              <w:rFonts w:eastAsiaTheme="minorEastAsia"/>
+              <w:noProof/>
+              <w:lang w:eastAsia="en-GB"/>
+            </w:rPr>
+          </w:pPr>
+          <w:hyperlink w:anchor="_Toc114668368" w:history="1">
+            <w:r>
+              <w:rPr>
+                <w:rStyle w:val="Hyperlink"/>
+                <w:noProof/>
+              </w:rPr>
+              <w:t>Manual Testing</w:t>
+            </w:r>
+            <w:r>
+              <w:rPr>
+                <w:noProof/>
+                <w:webHidden/>
+              </w:rPr>
+              <w:tab/>
+            </w:r>
+            <w:r>
+              <w:rPr>
+                <w:noProof/>
+                <w:webHidden/>
+              </w:rPr>
+              <w:fldChar w:fldCharType="begin"/>
+            </w:r>
+            <w:r>
+              <w:rPr>
+                <w:noProof/>
+                <w:webHidden/>
+              </w:rPr>
+              <w:instrText xml:space="preserve"> PAGEREF _Toc114668368 \h </w:instrText>
+            </w:r>
+            <w:r>
+              <w:rPr>
+                <w:noProof/>
+                <w:webHidden/>
+              </w:rPr>
+            </w:r>
+            <w:r>
+              <w:rPr>
+                <w:noProof/>
+                <w:webHidden/>
+              </w:rPr>
+              <w:fldChar w:fldCharType="separate"/>
+            </w:r>
+            <w:r>
+              <w:rPr>
+                <w:noProof/>
+                <w:webHidden/>
+              </w:rPr>
+              <w:t>6</w:t>
             </w:r>
             <w:r>
               <w:rPr>
@@ -4860,7 +5020,7 @@
       <w:pPr>
         <w:pStyle w:val="Heading1"/>
       </w:pPr>
-      <w:bookmarkStart w:id="0" w:name="_Toc114563683"/>
+      <w:bookmarkStart w:id="0" w:name="_Toc114668357"/>
       <w:r>
         <w:lastRenderedPageBreak/>
         <w:t>Design</w:t>
@@ -4876,7 +5036,7 @@
       <w:pPr>
         <w:pStyle w:val="Heading2"/>
       </w:pPr>
-      <w:bookmarkStart w:id="1" w:name="_Toc114563684"/>
+      <w:bookmarkStart w:id="1" w:name="_Toc114668358"/>
       <w:r>
         <w:t>Requirements.</w:t>
       </w:r>
@@ -4923,7 +5083,7 @@
       <w:pPr>
         <w:pStyle w:val="Heading2"/>
       </w:pPr>
-      <w:bookmarkStart w:id="2" w:name="_Toc114563685"/>
+      <w:bookmarkStart w:id="2" w:name="_Toc114668359"/>
       <w:r>
         <w:t>Data.</w:t>
       </w:r>
@@ -4939,7 +5099,7 @@
       <w:pPr>
         <w:pStyle w:val="Heading2"/>
       </w:pPr>
-      <w:bookmarkStart w:id="3" w:name="_Toc114563686"/>
+      <w:bookmarkStart w:id="3" w:name="_Toc114668360"/>
       <w:r>
         <w:t>Wireframes.</w:t>
       </w:r>
@@ -4997,14 +5157,27 @@
                             <w:r>
                               <w:t xml:space="preserve">Figure </w:t>
                             </w:r>
-                            <w:fldSimple w:instr=" SEQ Figure \* ARABIC ">
-                              <w:r>
-                                <w:rPr>
-                                  <w:noProof/>
-                                </w:rPr>
-                                <w:t>1</w:t>
-                              </w:r>
-                            </w:fldSimple>
+                            <w:r>
+                              <w:fldChar w:fldCharType="begin"/>
+                            </w:r>
+                            <w:r>
+                              <w:instrText xml:space="preserve"> SEQ Figure \* ARABIC </w:instrText>
+                            </w:r>
+                            <w:r>
+                              <w:fldChar w:fldCharType="separate"/>
+                            </w:r>
+                            <w:r>
+                              <w:rPr>
+                                <w:noProof/>
+                              </w:rPr>
+                              <w:t>1</w:t>
+                            </w:r>
+                            <w:r>
+                              <w:rPr>
+                                <w:noProof/>
+                              </w:rPr>
+                              <w:fldChar w:fldCharType="end"/>
+                            </w:r>
                             <w:r>
                               <w:t>: Chat Bot Wireframe</w:t>
                             </w:r>
@@ -5038,14 +5211,27 @@
                       <w:r>
                         <w:t xml:space="preserve">Figure </w:t>
                       </w:r>
-                      <w:fldSimple w:instr=" SEQ Figure \* ARABIC ">
-                        <w:r>
-                          <w:rPr>
-                            <w:noProof/>
-                          </w:rPr>
-                          <w:t>1</w:t>
-                        </w:r>
-                      </w:fldSimple>
+                      <w:r>
+                        <w:fldChar w:fldCharType="begin"/>
+                      </w:r>
+                      <w:r>
+                        <w:instrText xml:space="preserve"> SEQ Figure \* ARABIC </w:instrText>
+                      </w:r>
+                      <w:r>
+                        <w:fldChar w:fldCharType="separate"/>
+                      </w:r>
+                      <w:r>
+                        <w:rPr>
+                          <w:noProof/>
+                        </w:rPr>
+                        <w:t>1</w:t>
+                      </w:r>
+                      <w:r>
+                        <w:rPr>
+                          <w:noProof/>
+                        </w:rPr>
+                        <w:fldChar w:fldCharType="end"/>
+                      </w:r>
                       <w:r>
                         <w:t>: Chat Bot Wireframe</w:t>
                       </w:r>
@@ -5131,7 +5317,7 @@
       <w:pPr>
         <w:pStyle w:val="Heading2"/>
       </w:pPr>
-      <w:bookmarkStart w:id="4" w:name="_Toc114563687"/>
+      <w:bookmarkStart w:id="4" w:name="_Toc114668361"/>
       <w:r>
         <w:lastRenderedPageBreak/>
         <w:t>Use Cases.</w:t>
@@ -5190,14 +5376,27 @@
       <w:r>
         <w:t xml:space="preserve">Figure </w:t>
       </w:r>
-      <w:fldSimple w:instr=" SEQ Figure \* ARABIC ">
-        <w:r>
-          <w:rPr>
-            <w:noProof/>
-          </w:rPr>
-          <w:t>2</w:t>
-        </w:r>
-      </w:fldSimple>
+      <w:r>
+        <w:fldChar w:fldCharType="begin"/>
+      </w:r>
+      <w:r>
+        <w:instrText xml:space="preserve"> SEQ Figure \* ARABIC </w:instrText>
+      </w:r>
+      <w:r>
+        <w:fldChar w:fldCharType="separate"/>
+      </w:r>
+      <w:r>
+        <w:rPr>
+          <w:noProof/>
+        </w:rPr>
+        <w:t>2</w:t>
+      </w:r>
+      <w:r>
+        <w:rPr>
+          <w:noProof/>
+        </w:rPr>
+        <w:fldChar w:fldCharType="end"/>
+      </w:r>
       <w:r>
         <w:t>: Use Case Diagram</w:t>
       </w:r>
@@ -5216,7 +5415,7 @@
       <w:pPr>
         <w:pStyle w:val="Heading1"/>
       </w:pPr>
-      <w:bookmarkStart w:id="5" w:name="_Toc114563688"/>
+      <w:bookmarkStart w:id="5" w:name="_Toc114668362"/>
       <w:r>
         <w:lastRenderedPageBreak/>
         <w:t>Development</w:t>
@@ -5227,7 +5426,7 @@
       <w:pPr>
         <w:pStyle w:val="Heading2"/>
       </w:pPr>
-      <w:bookmarkStart w:id="6" w:name="_Toc114563689"/>
+      <w:bookmarkStart w:id="6" w:name="_Toc114668363"/>
       <w:r>
         <w:t>Implementation</w:t>
       </w:r>
@@ -5264,7 +5463,7 @@
       <w:pPr>
         <w:pStyle w:val="Heading2"/>
       </w:pPr>
-      <w:bookmarkStart w:id="7" w:name="_Toc114563690"/>
+      <w:bookmarkStart w:id="7" w:name="_Toc114668364"/>
       <w:r>
         <w:t>Data</w:t>
       </w:r>
@@ -5355,7 +5554,7 @@
       <w:pPr>
         <w:pStyle w:val="Heading2"/>
       </w:pPr>
-      <w:bookmarkStart w:id="8" w:name="_Toc114563691"/>
+      <w:bookmarkStart w:id="8" w:name="_Toc114668365"/>
       <w:r>
         <w:lastRenderedPageBreak/>
         <w:t>Project Setup.</w:t>
@@ -5614,18 +5813,22 @@
       <w:r>
         <w:br w:type="page"/>
       </w:r>
+      <w:bookmarkStart w:id="9" w:name="_Toc114668366"/>
       <w:r>
         <w:lastRenderedPageBreak/>
         <w:t>Testing</w:t>
       </w:r>
+      <w:bookmarkEnd w:id="9"/>
     </w:p>
     <w:p>
       <w:pPr>
         <w:pStyle w:val="Heading2"/>
       </w:pPr>
+      <w:bookmarkStart w:id="10" w:name="_Toc114668367"/>
       <w:r>
         <w:t>Unit Testing</w:t>
       </w:r>
+      <w:bookmarkEnd w:id="10"/>
     </w:p>
     <w:p>
       <w:r>
@@ -5653,9 +5856,11 @@
       <w:pPr>
         <w:pStyle w:val="Heading2"/>
       </w:pPr>
+      <w:bookmarkStart w:id="11" w:name="_Toc114668368"/>
       <w:r>
         <w:t>Manual Testing</w:t>
       </w:r>
+      <w:bookmarkEnd w:id="11"/>
     </w:p>
     <w:p>
       <w:r>
@@ -5664,14 +5869,22 @@
     </w:p>
     <w:p>
       <w:r>
-        <w:t>In all tests I will be answering Active to the Category of Holiday, unless explicitly overridden</w:t>
+        <w:t>My Manual tests have been documented in the Excel file named “Manual Testing”</w:t>
       </w:r>
     </w:p>
     <w:p>
+      <w:pPr>
+        <w:pStyle w:val="Heading1"/>
+      </w:pPr>
       <w:r>
         <w:br w:type="page"/>
       </w:r>
+      <w:r>
+        <w:lastRenderedPageBreak/>
+        <w:t>Conclusion</w:t>
+      </w:r>
     </w:p>
+    <w:p/>
     <w:sectPr>
       <w:headerReference w:type="default" r:id="rId12"/>
       <w:footerReference w:type="default" r:id="rId13"/>

</xml_diff>

<commit_message>
Thought I submitted all of this on friday lol
</commit_message>
<xml_diff>
--- a/Synoptic Project.docx
+++ b/Synoptic Project.docx
@@ -4167,7 +4167,7 @@
           <w:r>
             <w:fldChar w:fldCharType="separate"/>
           </w:r>
-          <w:hyperlink w:anchor="_Toc114668357" w:history="1">
+          <w:hyperlink w:anchor="_Toc114821042" w:history="1">
             <w:r>
               <w:rPr>
                 <w:rStyle w:val="Hyperlink"/>
@@ -4194,7 +4194,7 @@
                 <w:noProof/>
                 <w:webHidden/>
               </w:rPr>
-              <w:instrText xml:space="preserve"> PAGEREF _Toc114668357 \h </w:instrText>
+              <w:instrText xml:space="preserve"> PAGEREF _Toc114821042 \h </w:instrText>
             </w:r>
             <w:r>
               <w:rPr>
@@ -4237,7 +4237,7 @@
               <w:lang w:eastAsia="en-GB"/>
             </w:rPr>
           </w:pPr>
-          <w:hyperlink w:anchor="_Toc114668358" w:history="1">
+          <w:hyperlink w:anchor="_Toc114821043" w:history="1">
             <w:r>
               <w:rPr>
                 <w:rStyle w:val="Hyperlink"/>
@@ -4264,7 +4264,7 @@
                 <w:noProof/>
                 <w:webHidden/>
               </w:rPr>
-              <w:instrText xml:space="preserve"> PAGEREF _Toc114668358 \h </w:instrText>
+              <w:instrText xml:space="preserve"> PAGEREF _Toc114821043 \h </w:instrText>
             </w:r>
             <w:r>
               <w:rPr>
@@ -4307,7 +4307,7 @@
               <w:lang w:eastAsia="en-GB"/>
             </w:rPr>
           </w:pPr>
-          <w:hyperlink w:anchor="_Toc114668359" w:history="1">
+          <w:hyperlink w:anchor="_Toc114821044" w:history="1">
             <w:r>
               <w:rPr>
                 <w:rStyle w:val="Hyperlink"/>
@@ -4334,7 +4334,7 @@
                 <w:noProof/>
                 <w:webHidden/>
               </w:rPr>
-              <w:instrText xml:space="preserve"> PAGEREF _Toc114668359 \h </w:instrText>
+              <w:instrText xml:space="preserve"> PAGEREF _Toc114821044 \h </w:instrText>
             </w:r>
             <w:r>
               <w:rPr>
@@ -4377,7 +4377,7 @@
               <w:lang w:eastAsia="en-GB"/>
             </w:rPr>
           </w:pPr>
-          <w:hyperlink w:anchor="_Toc114668360" w:history="1">
+          <w:hyperlink w:anchor="_Toc114821045" w:history="1">
             <w:r>
               <w:rPr>
                 <w:rStyle w:val="Hyperlink"/>
@@ -4404,7 +4404,7 @@
                 <w:noProof/>
                 <w:webHidden/>
               </w:rPr>
-              <w:instrText xml:space="preserve"> PAGEREF _Toc114668360 \h </w:instrText>
+              <w:instrText xml:space="preserve"> PAGEREF _Toc114821045 \h </w:instrText>
             </w:r>
             <w:r>
               <w:rPr>
@@ -4447,7 +4447,7 @@
               <w:lang w:eastAsia="en-GB"/>
             </w:rPr>
           </w:pPr>
-          <w:hyperlink w:anchor="_Toc114668361" w:history="1">
+          <w:hyperlink w:anchor="_Toc114821046" w:history="1">
             <w:r>
               <w:rPr>
                 <w:rStyle w:val="Hyperlink"/>
@@ -4474,7 +4474,7 @@
                 <w:noProof/>
                 <w:webHidden/>
               </w:rPr>
-              <w:instrText xml:space="preserve"> PAGEREF _Toc114668361 \h </w:instrText>
+              <w:instrText xml:space="preserve"> PAGEREF _Toc114821046 \h </w:instrText>
             </w:r>
             <w:r>
               <w:rPr>
@@ -4495,6 +4495,76 @@
                 <w:webHidden/>
               </w:rPr>
               <w:t>3</w:t>
+            </w:r>
+            <w:r>
+              <w:rPr>
+                <w:noProof/>
+                <w:webHidden/>
+              </w:rPr>
+              <w:fldChar w:fldCharType="end"/>
+            </w:r>
+          </w:hyperlink>
+        </w:p>
+        <w:p>
+          <w:pPr>
+            <w:pStyle w:val="TOC2"/>
+            <w:tabs>
+              <w:tab w:val="right" w:leader="dot" w:pos="9016"/>
+            </w:tabs>
+            <w:rPr>
+              <w:rFonts w:eastAsiaTheme="minorEastAsia"/>
+              <w:noProof/>
+              <w:lang w:eastAsia="en-GB"/>
+            </w:rPr>
+          </w:pPr>
+          <w:hyperlink w:anchor="_Toc114821047" w:history="1">
+            <w:r>
+              <w:rPr>
+                <w:rStyle w:val="Hyperlink"/>
+                <w:noProof/>
+              </w:rPr>
+              <w:t>Models</w:t>
+            </w:r>
+            <w:r>
+              <w:rPr>
+                <w:noProof/>
+                <w:webHidden/>
+              </w:rPr>
+              <w:tab/>
+            </w:r>
+            <w:r>
+              <w:rPr>
+                <w:noProof/>
+                <w:webHidden/>
+              </w:rPr>
+              <w:fldChar w:fldCharType="begin"/>
+            </w:r>
+            <w:r>
+              <w:rPr>
+                <w:noProof/>
+                <w:webHidden/>
+              </w:rPr>
+              <w:instrText xml:space="preserve"> PAGEREF _Toc114821047 \h </w:instrText>
+            </w:r>
+            <w:r>
+              <w:rPr>
+                <w:noProof/>
+                <w:webHidden/>
+              </w:rPr>
+            </w:r>
+            <w:r>
+              <w:rPr>
+                <w:noProof/>
+                <w:webHidden/>
+              </w:rPr>
+              <w:fldChar w:fldCharType="separate"/>
+            </w:r>
+            <w:r>
+              <w:rPr>
+                <w:noProof/>
+                <w:webHidden/>
+              </w:rPr>
+              <w:t>4</w:t>
             </w:r>
             <w:r>
               <w:rPr>
@@ -4517,7 +4587,7 @@
               <w:lang w:eastAsia="en-GB"/>
             </w:rPr>
           </w:pPr>
-          <w:hyperlink w:anchor="_Toc114668362" w:history="1">
+          <w:hyperlink w:anchor="_Toc114821048" w:history="1">
             <w:r>
               <w:rPr>
                 <w:rStyle w:val="Hyperlink"/>
@@ -4544,7 +4614,7 @@
                 <w:noProof/>
                 <w:webHidden/>
               </w:rPr>
-              <w:instrText xml:space="preserve"> PAGEREF _Toc114668362 \h </w:instrText>
+              <w:instrText xml:space="preserve"> PAGEREF _Toc114821048 \h </w:instrText>
             </w:r>
             <w:r>
               <w:rPr>
@@ -4564,7 +4634,7 @@
                 <w:noProof/>
                 <w:webHidden/>
               </w:rPr>
-              <w:t>4</w:t>
+              <w:t>5</w:t>
             </w:r>
             <w:r>
               <w:rPr>
@@ -4587,7 +4657,7 @@
               <w:lang w:eastAsia="en-GB"/>
             </w:rPr>
           </w:pPr>
-          <w:hyperlink w:anchor="_Toc114668363" w:history="1">
+          <w:hyperlink w:anchor="_Toc114821049" w:history="1">
             <w:r>
               <w:rPr>
                 <w:rStyle w:val="Hyperlink"/>
@@ -4614,7 +4684,7 @@
                 <w:noProof/>
                 <w:webHidden/>
               </w:rPr>
-              <w:instrText xml:space="preserve"> PAGEREF _Toc114668363 \h </w:instrText>
+              <w:instrText xml:space="preserve"> PAGEREF _Toc114821049 \h </w:instrText>
             </w:r>
             <w:r>
               <w:rPr>
@@ -4634,7 +4704,7 @@
                 <w:noProof/>
                 <w:webHidden/>
               </w:rPr>
-              <w:t>4</w:t>
+              <w:t>5</w:t>
             </w:r>
             <w:r>
               <w:rPr>
@@ -4657,7 +4727,7 @@
               <w:lang w:eastAsia="en-GB"/>
             </w:rPr>
           </w:pPr>
-          <w:hyperlink w:anchor="_Toc114668364" w:history="1">
+          <w:hyperlink w:anchor="_Toc114821050" w:history="1">
             <w:r>
               <w:rPr>
                 <w:rStyle w:val="Hyperlink"/>
@@ -4684,7 +4754,7 @@
                 <w:noProof/>
                 <w:webHidden/>
               </w:rPr>
-              <w:instrText xml:space="preserve"> PAGEREF _Toc114668364 \h </w:instrText>
+              <w:instrText xml:space="preserve"> PAGEREF _Toc114821050 \h </w:instrText>
             </w:r>
             <w:r>
               <w:rPr>
@@ -4704,7 +4774,7 @@
                 <w:noProof/>
                 <w:webHidden/>
               </w:rPr>
-              <w:t>4</w:t>
+              <w:t>5</w:t>
             </w:r>
             <w:r>
               <w:rPr>
@@ -4727,7 +4797,7 @@
               <w:lang w:eastAsia="en-GB"/>
             </w:rPr>
           </w:pPr>
-          <w:hyperlink w:anchor="_Toc114668365" w:history="1">
+          <w:hyperlink w:anchor="_Toc114821051" w:history="1">
             <w:r>
               <w:rPr>
                 <w:rStyle w:val="Hyperlink"/>
@@ -4754,7 +4824,7 @@
                 <w:noProof/>
                 <w:webHidden/>
               </w:rPr>
-              <w:instrText xml:space="preserve"> PAGEREF _Toc114668365 \h </w:instrText>
+              <w:instrText xml:space="preserve"> PAGEREF _Toc114821051 \h </w:instrText>
             </w:r>
             <w:r>
               <w:rPr>
@@ -4774,7 +4844,147 @@
                 <w:noProof/>
                 <w:webHidden/>
               </w:rPr>
-              <w:t>5</w:t>
+              <w:t>6</w:t>
+            </w:r>
+            <w:r>
+              <w:rPr>
+                <w:noProof/>
+                <w:webHidden/>
+              </w:rPr>
+              <w:fldChar w:fldCharType="end"/>
+            </w:r>
+          </w:hyperlink>
+        </w:p>
+        <w:p>
+          <w:pPr>
+            <w:pStyle w:val="TOC2"/>
+            <w:tabs>
+              <w:tab w:val="right" w:leader="dot" w:pos="9016"/>
+            </w:tabs>
+            <w:rPr>
+              <w:rFonts w:eastAsiaTheme="minorEastAsia"/>
+              <w:noProof/>
+              <w:lang w:eastAsia="en-GB"/>
+            </w:rPr>
+          </w:pPr>
+          <w:hyperlink w:anchor="_Toc114821052" w:history="1">
+            <w:r>
+              <w:rPr>
+                <w:rStyle w:val="Hyperlink"/>
+                <w:noProof/>
+              </w:rPr>
+              <w:t>Unit Testing</w:t>
+            </w:r>
+            <w:r>
+              <w:rPr>
+                <w:noProof/>
+                <w:webHidden/>
+              </w:rPr>
+              <w:tab/>
+            </w:r>
+            <w:r>
+              <w:rPr>
+                <w:noProof/>
+                <w:webHidden/>
+              </w:rPr>
+              <w:fldChar w:fldCharType="begin"/>
+            </w:r>
+            <w:r>
+              <w:rPr>
+                <w:noProof/>
+                <w:webHidden/>
+              </w:rPr>
+              <w:instrText xml:space="preserve"> PAGEREF _Toc114821052 \h </w:instrText>
+            </w:r>
+            <w:r>
+              <w:rPr>
+                <w:noProof/>
+                <w:webHidden/>
+              </w:rPr>
+            </w:r>
+            <w:r>
+              <w:rPr>
+                <w:noProof/>
+                <w:webHidden/>
+              </w:rPr>
+              <w:fldChar w:fldCharType="separate"/>
+            </w:r>
+            <w:r>
+              <w:rPr>
+                <w:noProof/>
+                <w:webHidden/>
+              </w:rPr>
+              <w:t>7</w:t>
+            </w:r>
+            <w:r>
+              <w:rPr>
+                <w:noProof/>
+                <w:webHidden/>
+              </w:rPr>
+              <w:fldChar w:fldCharType="end"/>
+            </w:r>
+          </w:hyperlink>
+        </w:p>
+        <w:p>
+          <w:pPr>
+            <w:pStyle w:val="TOC2"/>
+            <w:tabs>
+              <w:tab w:val="right" w:leader="dot" w:pos="9016"/>
+            </w:tabs>
+            <w:rPr>
+              <w:rFonts w:eastAsiaTheme="minorEastAsia"/>
+              <w:noProof/>
+              <w:lang w:eastAsia="en-GB"/>
+            </w:rPr>
+          </w:pPr>
+          <w:hyperlink w:anchor="_Toc114821053" w:history="1">
+            <w:r>
+              <w:rPr>
+                <w:rStyle w:val="Hyperlink"/>
+                <w:noProof/>
+              </w:rPr>
+              <w:t>Manual Testing</w:t>
+            </w:r>
+            <w:r>
+              <w:rPr>
+                <w:noProof/>
+                <w:webHidden/>
+              </w:rPr>
+              <w:tab/>
+            </w:r>
+            <w:r>
+              <w:rPr>
+                <w:noProof/>
+                <w:webHidden/>
+              </w:rPr>
+              <w:fldChar w:fldCharType="begin"/>
+            </w:r>
+            <w:r>
+              <w:rPr>
+                <w:noProof/>
+                <w:webHidden/>
+              </w:rPr>
+              <w:instrText xml:space="preserve"> PAGEREF _Toc114821053 \h </w:instrText>
+            </w:r>
+            <w:r>
+              <w:rPr>
+                <w:noProof/>
+                <w:webHidden/>
+              </w:rPr>
+            </w:r>
+            <w:r>
+              <w:rPr>
+                <w:noProof/>
+                <w:webHidden/>
+              </w:rPr>
+              <w:fldChar w:fldCharType="separate"/>
+            </w:r>
+            <w:r>
+              <w:rPr>
+                <w:noProof/>
+                <w:webHidden/>
+              </w:rPr>
+              <w:t>7</w:t>
             </w:r>
             <w:r>
               <w:rPr>
@@ -4797,13 +5007,13 @@
               <w:lang w:eastAsia="en-GB"/>
             </w:rPr>
           </w:pPr>
-          <w:hyperlink w:anchor="_Toc114668366" w:history="1">
+          <w:hyperlink w:anchor="_Toc114821054" w:history="1">
             <w:r>
               <w:rPr>
                 <w:rStyle w:val="Hyperlink"/>
                 <w:noProof/>
               </w:rPr>
-              <w:t>Testing</w:t>
+              <w:t>Conclusion</w:t>
             </w:r>
             <w:r>
               <w:rPr>
@@ -4824,7 +5034,7 @@
                 <w:noProof/>
                 <w:webHidden/>
               </w:rPr>
-              <w:instrText xml:space="preserve"> PAGEREF _Toc114668366 \h </w:instrText>
+              <w:instrText xml:space="preserve"> PAGEREF _Toc114821054 \h </w:instrText>
             </w:r>
             <w:r>
               <w:rPr>
@@ -4844,7 +5054,7 @@
                 <w:noProof/>
                 <w:webHidden/>
               </w:rPr>
-              <w:t>6</w:t>
+              <w:t>8</w:t>
             </w:r>
             <w:r>
               <w:rPr>
@@ -4867,13 +5077,14 @@
               <w:lang w:eastAsia="en-GB"/>
             </w:rPr>
           </w:pPr>
-          <w:hyperlink w:anchor="_Toc114668367" w:history="1">
+          <w:hyperlink w:anchor="_Toc114821055" w:history="1">
             <w:r>
               <w:rPr>
                 <w:rStyle w:val="Hyperlink"/>
                 <w:noProof/>
-              </w:rPr>
-              <w:t>Unit Testing</w:t>
+                <w:lang w:val="en-US"/>
+              </w:rPr>
+              <w:t>Design Limitations</w:t>
             </w:r>
             <w:r>
               <w:rPr>
@@ -4894,7 +5105,7 @@
                 <w:noProof/>
                 <w:webHidden/>
               </w:rPr>
-              <w:instrText xml:space="preserve"> PAGEREF _Toc114668367 \h </w:instrText>
+              <w:instrText xml:space="preserve"> PAGEREF _Toc114821055 \h </w:instrText>
             </w:r>
             <w:r>
               <w:rPr>
@@ -4914,7 +5125,7 @@
                 <w:noProof/>
                 <w:webHidden/>
               </w:rPr>
-              <w:t>6</w:t>
+              <w:t>8</w:t>
             </w:r>
             <w:r>
               <w:rPr>
@@ -4937,13 +5148,14 @@
               <w:lang w:eastAsia="en-GB"/>
             </w:rPr>
           </w:pPr>
-          <w:hyperlink w:anchor="_Toc114668368" w:history="1">
+          <w:hyperlink w:anchor="_Toc114821056" w:history="1">
             <w:r>
               <w:rPr>
                 <w:rStyle w:val="Hyperlink"/>
                 <w:noProof/>
-              </w:rPr>
-              <w:t>Manual Testing</w:t>
+                <w:lang w:val="en-US"/>
+              </w:rPr>
+              <w:t>Improvements</w:t>
             </w:r>
             <w:r>
               <w:rPr>
@@ -4964,7 +5176,7 @@
                 <w:noProof/>
                 <w:webHidden/>
               </w:rPr>
-              <w:instrText xml:space="preserve"> PAGEREF _Toc114668368 \h </w:instrText>
+              <w:instrText xml:space="preserve"> PAGEREF _Toc114821056 \h </w:instrText>
             </w:r>
             <w:r>
               <w:rPr>
@@ -4984,7 +5196,78 @@
                 <w:noProof/>
                 <w:webHidden/>
               </w:rPr>
-              <w:t>6</w:t>
+              <w:t>8</w:t>
+            </w:r>
+            <w:r>
+              <w:rPr>
+                <w:noProof/>
+                <w:webHidden/>
+              </w:rPr>
+              <w:fldChar w:fldCharType="end"/>
+            </w:r>
+          </w:hyperlink>
+        </w:p>
+        <w:p>
+          <w:pPr>
+            <w:pStyle w:val="TOC2"/>
+            <w:tabs>
+              <w:tab w:val="right" w:leader="dot" w:pos="9016"/>
+            </w:tabs>
+            <w:rPr>
+              <w:rFonts w:eastAsiaTheme="minorEastAsia"/>
+              <w:noProof/>
+              <w:lang w:eastAsia="en-GB"/>
+            </w:rPr>
+          </w:pPr>
+          <w:hyperlink w:anchor="_Toc114821057" w:history="1">
+            <w:r>
+              <w:rPr>
+                <w:rStyle w:val="Hyperlink"/>
+                <w:noProof/>
+                <w:lang w:val="en-US"/>
+              </w:rPr>
+              <w:t>User Guide</w:t>
+            </w:r>
+            <w:r>
+              <w:rPr>
+                <w:noProof/>
+                <w:webHidden/>
+              </w:rPr>
+              <w:tab/>
+            </w:r>
+            <w:r>
+              <w:rPr>
+                <w:noProof/>
+                <w:webHidden/>
+              </w:rPr>
+              <w:fldChar w:fldCharType="begin"/>
+            </w:r>
+            <w:r>
+              <w:rPr>
+                <w:noProof/>
+                <w:webHidden/>
+              </w:rPr>
+              <w:instrText xml:space="preserve"> PAGEREF _Toc114821057 \h </w:instrText>
+            </w:r>
+            <w:r>
+              <w:rPr>
+                <w:noProof/>
+                <w:webHidden/>
+              </w:rPr>
+            </w:r>
+            <w:r>
+              <w:rPr>
+                <w:noProof/>
+                <w:webHidden/>
+              </w:rPr>
+              <w:fldChar w:fldCharType="separate"/>
+            </w:r>
+            <w:r>
+              <w:rPr>
+                <w:noProof/>
+                <w:webHidden/>
+              </w:rPr>
+              <w:t>8</w:t>
             </w:r>
             <w:r>
               <w:rPr>
@@ -5020,7 +5303,7 @@
       <w:pPr>
         <w:pStyle w:val="Heading1"/>
       </w:pPr>
-      <w:bookmarkStart w:id="0" w:name="_Toc114668357"/>
+      <w:bookmarkStart w:id="0" w:name="_Toc114821042"/>
       <w:r>
         <w:lastRenderedPageBreak/>
         <w:t>Design</w:t>
@@ -5036,7 +5319,7 @@
       <w:pPr>
         <w:pStyle w:val="Heading2"/>
       </w:pPr>
-      <w:bookmarkStart w:id="1" w:name="_Toc114668358"/>
+      <w:bookmarkStart w:id="1" w:name="_Toc114821043"/>
       <w:r>
         <w:t>Requirements.</w:t>
       </w:r>
@@ -5078,12 +5361,16 @@
         <w:t>The chat bot must provide a set of recommended holidays</w:t>
       </w:r>
     </w:p>
-    <w:p/>
     <w:p>
+      <w:r>
+        <w:t>One assumption I have made about the feedback to the user is that not allowing an empty input to be sent counts as feedback.</w:t>
+      </w:r>
+    </w:p>
+    <w:p>
       <w:pPr>
         <w:pStyle w:val="Heading2"/>
       </w:pPr>
-      <w:bookmarkStart w:id="2" w:name="_Toc114668359"/>
+      <w:bookmarkStart w:id="2" w:name="_Toc114821044"/>
       <w:r>
         <w:t>Data.</w:t>
       </w:r>
@@ -5099,7 +5386,7 @@
       <w:pPr>
         <w:pStyle w:val="Heading2"/>
       </w:pPr>
-      <w:bookmarkStart w:id="3" w:name="_Toc114668360"/>
+      <w:bookmarkStart w:id="3" w:name="_Toc114821045"/>
       <w:r>
         <w:t>Wireframes.</w:t>
       </w:r>
@@ -5157,14 +5444,27 @@
                             <w:r>
                               <w:t xml:space="preserve">Figure </w:t>
                             </w:r>
-                            <w:fldSimple w:instr=" SEQ Figure \* ARABIC ">
-                              <w:r>
-                                <w:rPr>
-                                  <w:noProof/>
-                                </w:rPr>
-                                <w:t>1</w:t>
-                              </w:r>
-                            </w:fldSimple>
+                            <w:r>
+                              <w:fldChar w:fldCharType="begin"/>
+                            </w:r>
+                            <w:r>
+                              <w:instrText xml:space="preserve"> SEQ Figure \* ARABIC </w:instrText>
+                            </w:r>
+                            <w:r>
+                              <w:fldChar w:fldCharType="separate"/>
+                            </w:r>
+                            <w:r>
+                              <w:rPr>
+                                <w:noProof/>
+                              </w:rPr>
+                              <w:t>1</w:t>
+                            </w:r>
+                            <w:r>
+                              <w:rPr>
+                                <w:noProof/>
+                              </w:rPr>
+                              <w:fldChar w:fldCharType="end"/>
+                            </w:r>
                             <w:r>
                               <w:t>: Chat Bot Wireframe</w:t>
                             </w:r>
@@ -5198,14 +5498,27 @@
                       <w:r>
                         <w:t xml:space="preserve">Figure </w:t>
                       </w:r>
-                      <w:fldSimple w:instr=" SEQ Figure \* ARABIC ">
-                        <w:r>
-                          <w:rPr>
-                            <w:noProof/>
-                          </w:rPr>
-                          <w:t>1</w:t>
-                        </w:r>
-                      </w:fldSimple>
+                      <w:r>
+                        <w:fldChar w:fldCharType="begin"/>
+                      </w:r>
+                      <w:r>
+                        <w:instrText xml:space="preserve"> SEQ Figure \* ARABIC </w:instrText>
+                      </w:r>
+                      <w:r>
+                        <w:fldChar w:fldCharType="separate"/>
+                      </w:r>
+                      <w:r>
+                        <w:rPr>
+                          <w:noProof/>
+                        </w:rPr>
+                        <w:t>1</w:t>
+                      </w:r>
+                      <w:r>
+                        <w:rPr>
+                          <w:noProof/>
+                        </w:rPr>
+                        <w:fldChar w:fldCharType="end"/>
+                      </w:r>
                       <w:r>
                         <w:t>: Chat Bot Wireframe</w:t>
                       </w:r>
@@ -5291,9 +5604,8 @@
       <w:pPr>
         <w:pStyle w:val="Heading2"/>
       </w:pPr>
-      <w:bookmarkStart w:id="4" w:name="_Toc114668361"/>
-      <w:r>
-        <w:lastRenderedPageBreak/>
+      <w:bookmarkStart w:id="4" w:name="_Toc114821046"/>
+      <w:r>
         <w:t>Use Cases.</w:t>
       </w:r>
       <w:bookmarkEnd w:id="4"/>
@@ -5350,14 +5662,27 @@
       <w:r>
         <w:t xml:space="preserve">Figure </w:t>
       </w:r>
-      <w:fldSimple w:instr=" SEQ Figure \* ARABIC ">
-        <w:r>
-          <w:rPr>
-            <w:noProof/>
-          </w:rPr>
-          <w:t>2</w:t>
-        </w:r>
-      </w:fldSimple>
+      <w:r>
+        <w:fldChar w:fldCharType="begin"/>
+      </w:r>
+      <w:r>
+        <w:instrText xml:space="preserve"> SEQ Figure \* ARABIC </w:instrText>
+      </w:r>
+      <w:r>
+        <w:fldChar w:fldCharType="separate"/>
+      </w:r>
+      <w:r>
+        <w:rPr>
+          <w:noProof/>
+        </w:rPr>
+        <w:t>2</w:t>
+      </w:r>
+      <w:r>
+        <w:rPr>
+          <w:noProof/>
+        </w:rPr>
+        <w:fldChar w:fldCharType="end"/>
+      </w:r>
       <w:r>
         <w:t>: Use Case Diagram</w:t>
       </w:r>
@@ -5368,55 +5693,245 @@
       </w:r>
     </w:p>
     <w:p>
-      <w:r>
-        <w:br w:type="page"/>
-      </w:r>
-    </w:p>
-    <w:p>
-      <w:pPr>
-        <w:pStyle w:val="Heading1"/>
-      </w:pPr>
-      <w:bookmarkStart w:id="5" w:name="_Toc114668362"/>
-      <w:r>
+      <w:pPr>
+        <w:pStyle w:val="Heading2"/>
+      </w:pPr>
+      <w:bookmarkStart w:id="5" w:name="_Toc114821047"/>
+      <w:r>
+        <w:rPr>
+          <w:noProof/>
+        </w:rPr>
         <w:lastRenderedPageBreak/>
-        <w:t>Development</w:t>
+        <mc:AlternateContent>
+          <mc:Choice Requires="wps">
+            <w:drawing>
+              <wp:anchor distT="0" distB="0" distL="114300" distR="114300" simplePos="0" relativeHeight="251667456" behindDoc="0" locked="0" layoutInCell="1" allowOverlap="1" wp14:anchorId="3A58CE9E" wp14:editId="1D7A29FF">
+                <wp:simplePos x="0" y="0"/>
+                <wp:positionH relativeFrom="column">
+                  <wp:posOffset>2131060</wp:posOffset>
+                </wp:positionH>
+                <wp:positionV relativeFrom="paragraph">
+                  <wp:posOffset>6858000</wp:posOffset>
+                </wp:positionV>
+                <wp:extent cx="3600450" cy="635"/>
+                <wp:effectExtent l="0" t="0" r="0" b="0"/>
+                <wp:wrapSquare wrapText="bothSides"/>
+                <wp:docPr id="41" name="Text Box 41"/>
+                <wp:cNvGraphicFramePr/>
+                <a:graphic xmlns:a="http://schemas.openxmlformats.org/drawingml/2006/main">
+                  <a:graphicData uri="http://schemas.microsoft.com/office/word/2010/wordprocessingShape">
+                    <wps:wsp>
+                      <wps:cNvSpPr txBox="1"/>
+                      <wps:spPr>
+                        <a:xfrm>
+                          <a:off x="0" y="0"/>
+                          <a:ext cx="3600450" cy="635"/>
+                        </a:xfrm>
+                        <a:prstGeom prst="rect">
+                          <a:avLst/>
+                        </a:prstGeom>
+                        <a:solidFill>
+                          <a:prstClr val="white"/>
+                        </a:solidFill>
+                        <a:ln>
+                          <a:noFill/>
+                        </a:ln>
+                      </wps:spPr>
+                      <wps:txbx>
+                        <w:txbxContent>
+                          <w:p>
+                            <w:pPr>
+                              <w:pStyle w:val="Caption"/>
+                              <w:rPr>
+                                <w:noProof/>
+                                <w:color w:val="AF2217"/>
+                              </w:rPr>
+                            </w:pPr>
+                            <w:r>
+                              <w:t xml:space="preserve">Figure </w:t>
+                            </w:r>
+                            <w:fldSimple w:instr=" SEQ Figure \* ARABIC ">
+                              <w:r>
+                                <w:rPr>
+                                  <w:noProof/>
+                                </w:rPr>
+                                <w:t>3</w:t>
+                              </w:r>
+                            </w:fldSimple>
+                            <w:r>
+                              <w:t>: Class Diagram</w:t>
+                            </w:r>
+                          </w:p>
+                        </w:txbxContent>
+                      </wps:txbx>
+                      <wps:bodyPr rot="0" spcFirstLastPara="0" vertOverflow="overflow" horzOverflow="overflow" vert="horz" wrap="square" lIns="0" tIns="0" rIns="0" bIns="0" numCol="1" spcCol="0" rtlCol="0" fromWordArt="0" anchor="t" anchorCtr="0" forceAA="0" compatLnSpc="1">
+                        <a:prstTxWarp prst="textNoShape">
+                          <a:avLst/>
+                        </a:prstTxWarp>
+                        <a:spAutoFit/>
+                      </wps:bodyPr>
+                    </wps:wsp>
+                  </a:graphicData>
+                </a:graphic>
+              </wp:anchor>
+            </w:drawing>
+          </mc:Choice>
+          <mc:Fallback>
+            <w:pict>
+              <v:shape w14:anchorId="3A58CE9E" id="Text Box 41" o:spid="_x0000_s1058" type="#_x0000_t202" style="position:absolute;margin-left:167.8pt;margin-top:540pt;width:283.5pt;height:.05pt;z-index:251667456;visibility:visible;mso-wrap-style:square;mso-wrap-distance-left:9pt;mso-wrap-distance-top:0;mso-wrap-distance-right:9pt;mso-wrap-distance-bottom:0;mso-position-horizontal:absolute;mso-position-horizontal-relative:text;mso-position-vertical:absolute;mso-position-vertical-relative:text;v-text-anchor:top" o:gfxdata="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" stroked="f">
+                <v:textbox style="mso-fit-shape-to-text:t" inset="0,0,0,0">
+                  <w:txbxContent>
+                    <w:p>
+                      <w:pPr>
+                        <w:pStyle w:val="Caption"/>
+                        <w:rPr>
+                          <w:noProof/>
+                          <w:color w:val="AF2217"/>
+                        </w:rPr>
+                      </w:pPr>
+                      <w:r>
+                        <w:t xml:space="preserve">Figure </w:t>
+                      </w:r>
+                      <w:fldSimple w:instr=" SEQ Figure \* ARABIC ">
+                        <w:r>
+                          <w:rPr>
+                            <w:noProof/>
+                          </w:rPr>
+                          <w:t>3</w:t>
+                        </w:r>
+                      </w:fldSimple>
+                      <w:r>
+                        <w:t>: Class Diagram</w:t>
+                      </w:r>
+                    </w:p>
+                  </w:txbxContent>
+                </v:textbox>
+                <w10:wrap type="square"/>
+              </v:shape>
+            </w:pict>
+          </mc:Fallback>
+        </mc:AlternateContent>
+      </w:r>
+      <w:r>
+        <w:rPr>
+          <w:noProof/>
+        </w:rPr>
+        <w:drawing>
+          <wp:anchor distT="0" distB="0" distL="114300" distR="114300" simplePos="0" relativeHeight="251665408" behindDoc="0" locked="0" layoutInCell="1" allowOverlap="1" wp14:anchorId="566347D9" wp14:editId="3A7A5FC2">
+            <wp:simplePos x="0" y="0"/>
+            <wp:positionH relativeFrom="margin">
+              <wp:align>right</wp:align>
+            </wp:positionH>
+            <wp:positionV relativeFrom="paragraph">
+              <wp:posOffset>0</wp:posOffset>
+            </wp:positionV>
+            <wp:extent cx="3600450" cy="6800850"/>
+            <wp:effectExtent l="0" t="0" r="0" b="0"/>
+            <wp:wrapSquare wrapText="bothSides"/>
+            <wp:docPr id="40" name="Picture 40"/>
+            <wp:cNvGraphicFramePr>
+              <a:graphicFrameLocks xmlns:a="http://schemas.openxmlformats.org/drawingml/2006/main" noChangeAspect="1"/>
+            </wp:cNvGraphicFramePr>
+            <a:graphic xmlns:a="http://schemas.openxmlformats.org/drawingml/2006/main">
+              <a:graphicData uri="http://schemas.openxmlformats.org/drawingml/2006/picture">
+                <pic:pic xmlns:pic="http://schemas.openxmlformats.org/drawingml/2006/picture">
+                  <pic:nvPicPr>
+                    <pic:cNvPr id="1" name=""/>
+                    <pic:cNvPicPr/>
+                  </pic:nvPicPr>
+                  <pic:blipFill>
+                    <a:blip r:embed="rId11">
+                      <a:extLst>
+                        <a:ext uri="{28A0092B-C50C-407E-A947-70E740481C1C}">
+                          <a14:useLocalDpi xmlns:a14="http://schemas.microsoft.com/office/drawing/2010/main" val="0"/>
+                        </a:ext>
+                      </a:extLst>
+                    </a:blip>
+                    <a:stretch>
+                      <a:fillRect/>
+                    </a:stretch>
+                  </pic:blipFill>
+                  <pic:spPr>
+                    <a:xfrm>
+                      <a:off x="0" y="0"/>
+                      <a:ext cx="3600450" cy="6800850"/>
+                    </a:xfrm>
+                    <a:prstGeom prst="rect">
+                      <a:avLst/>
+                    </a:prstGeom>
+                  </pic:spPr>
+                </pic:pic>
+              </a:graphicData>
+            </a:graphic>
+          </wp:anchor>
+        </w:drawing>
+      </w:r>
+      <w:r>
+        <w:t>Models</w:t>
       </w:r>
       <w:bookmarkEnd w:id="5"/>
     </w:p>
     <w:p>
-      <w:pPr>
-        <w:pStyle w:val="Heading2"/>
-      </w:pPr>
-      <w:bookmarkStart w:id="6" w:name="_Toc114668363"/>
-      <w:r>
-        <w:t>Implementation</w:t>
+      <w:r>
+        <w:t>One of the most important components of this application will be the data. Figure 3 shows the classes that will be used for data storage and manipulation throughout the project.</w:t>
+      </w:r>
+      <w:r>
+        <w:t xml:space="preserve"> The Holiday class will be a class purely for containing data, as it will hold </w:t>
+      </w:r>
+      <w:proofErr w:type="gramStart"/>
+      <w:r>
+        <w:t>all of</w:t>
+      </w:r>
+      <w:proofErr w:type="gramEnd"/>
+      <w:r>
+        <w:t xml:space="preserve"> the information that is known about the holiday and used to filter it. The Question class is also going to be for data, as it will  </w:t>
+      </w:r>
+    </w:p>
+    <w:p>
+      <w:r>
+        <w:br w:type="page"/>
+      </w:r>
+    </w:p>
+    <w:p/>
+    <w:p>
+      <w:pPr>
+        <w:pStyle w:val="Heading1"/>
+      </w:pPr>
+      <w:bookmarkStart w:id="6" w:name="_Toc114821048"/>
+      <w:r>
+        <w:t>Development</w:t>
       </w:r>
       <w:bookmarkEnd w:id="6"/>
     </w:p>
     <w:p>
-      <w:r>
-        <w:t xml:space="preserve">I have decided to implement this project using the Python programming language. Within Python I am using a web development library called Flask. This is because I am familiar with Python and </w:t>
-      </w:r>
-      <w:proofErr w:type="gramStart"/>
-      <w:r>
-        <w:t>Flask</w:t>
-      </w:r>
-      <w:proofErr w:type="gramEnd"/>
-      <w:r>
-        <w:t xml:space="preserve"> and I think that they suit this sort of quick turnaround style of development.</w:t>
-      </w:r>
+      <w:pPr>
+        <w:pStyle w:val="Heading2"/>
+      </w:pPr>
+      <w:bookmarkStart w:id="7" w:name="_Toc114821049"/>
+      <w:r>
+        <w:t>Implementation</w:t>
+      </w:r>
+      <w:bookmarkEnd w:id="7"/>
     </w:p>
     <w:p>
       <w:r>
-        <w:t xml:space="preserve">I am also going to be using the Bootstrap CSS framework in order to get a </w:t>
+        <w:t xml:space="preserve">I have decided to implement this project using the Python programming language. Within Python I am using a web development library called Flask. This is because I am familiar with Python and </w:t>
       </w:r>
       <w:proofErr w:type="gramStart"/>
       <w:r>
-        <w:t>good looking</w:t>
+        <w:t>Flask</w:t>
       </w:r>
       <w:proofErr w:type="gramEnd"/>
       <w:r>
-        <w:t xml:space="preserve"> final product without having to spend a lot of time concerned with small details.</w:t>
+        <w:t xml:space="preserve"> and I think that they suit this sort of quick turnaround style of development.</w:t>
+      </w:r>
+    </w:p>
+    <w:p>
+      <w:r>
+        <w:t xml:space="preserve">I am also going to be using the Bootstrap CSS framework </w:t>
+      </w:r>
+      <w:r>
+        <w:t>to provide me with some common utility classes in CSS to improve the speed at which I can deliver a nice user interface.</w:t>
       </w:r>
     </w:p>
     <w:p/>
@@ -5424,11 +5939,11 @@
       <w:pPr>
         <w:pStyle w:val="Heading2"/>
       </w:pPr>
-      <w:bookmarkStart w:id="7" w:name="_Toc114668364"/>
+      <w:bookmarkStart w:id="8" w:name="_Toc114821050"/>
       <w:r>
         <w:t>Data</w:t>
       </w:r>
-      <w:bookmarkEnd w:id="7"/>
+      <w:bookmarkEnd w:id="8"/>
     </w:p>
     <w:p>
       <w:r>
@@ -5470,7 +5985,7 @@
                     <pic:cNvPicPr/>
                   </pic:nvPicPr>
                   <pic:blipFill>
-                    <a:blip r:embed="rId11"/>
+                    <a:blip r:embed="rId12"/>
                     <a:stretch>
                       <a:fillRect/>
                     </a:stretch>
@@ -5495,12 +6010,10 @@
       <w:r>
         <w:t xml:space="preserve">I wrote and ran a small python script which read in the data csv file and converted </w:t>
       </w:r>
-      <w:proofErr w:type="spellStart"/>
       <w:proofErr w:type="gramStart"/>
       <w:r>
         <w:t>it’s</w:t>
       </w:r>
-      <w:proofErr w:type="spellEnd"/>
       <w:proofErr w:type="gramEnd"/>
       <w:r>
         <w:t xml:space="preserve"> contents to JSON. This script is included in my project (“csv_to_json.py”)</w:t>
@@ -5515,254 +6028,92 @@
       <w:pPr>
         <w:pStyle w:val="Heading2"/>
       </w:pPr>
-      <w:bookmarkStart w:id="8" w:name="_Toc114668365"/>
+      <w:bookmarkStart w:id="9" w:name="_Toc114821051"/>
       <w:r>
         <w:lastRenderedPageBreak/>
         <w:t>Project Setup.</w:t>
-      </w:r>
-      <w:bookmarkEnd w:id="8"/>
-    </w:p>
-    <w:p>
-      <w:r>
-        <w:t>The setup for my project is relatively simple.</w:t>
-      </w:r>
-    </w:p>
-    <w:p>
-      <w:r>
-        <w:t>The folder configuration is as follows:</w:t>
-      </w:r>
-    </w:p>
-    <w:p>
-      <w:r>
-        <w:rPr>
-          <w:bdr w:val="single" w:sz="4" w:space="0" w:color="auto"/>
-        </w:rPr>
-        <w:t xml:space="preserve"> </w:t>
-      </w:r>
-      <w:r>
-        <w:rPr>
-          <w:bdr w:val="single" w:sz="4" w:space="0" w:color="auto"/>
-        </w:rPr>
-        <w:t>.env</w:t>
-      </w:r>
-      <w:r>
-        <w:rPr>
-          <w:bdr w:val="single" w:sz="4" w:space="0" w:color="auto"/>
-        </w:rPr>
-        <w:t xml:space="preserve"> </w:t>
-      </w:r>
-      <w:r>
-        <w:t xml:space="preserve"> – This is a local python environment for running the project</w:t>
-      </w:r>
-    </w:p>
-    <w:p>
-      <w:r>
-        <w:rPr>
-          <w:bdr w:val="single" w:sz="4" w:space="0" w:color="auto"/>
-        </w:rPr>
-        <w:t xml:space="preserve"> </w:t>
-      </w:r>
-      <w:r>
-        <w:rPr>
-          <w:bdr w:val="single" w:sz="4" w:space="0" w:color="auto"/>
-        </w:rPr>
-        <w:t>.pytest_cache</w:t>
-      </w:r>
-      <w:r>
-        <w:rPr>
-          <w:bdr w:val="single" w:sz="4" w:space="0" w:color="auto"/>
-        </w:rPr>
-        <w:t xml:space="preserve"> </w:t>
-      </w:r>
-      <w:r>
-        <w:t xml:space="preserve"> – This is generated by the testing library that I am using</w:t>
-      </w:r>
-    </w:p>
-    <w:p>
-      <w:r>
-        <w:rPr>
-          <w:bdr w:val="single" w:sz="4" w:space="0" w:color="auto"/>
-        </w:rPr>
-        <w:t xml:space="preserve"> </w:t>
-      </w:r>
-      <w:r>
-        <w:rPr>
-          <w:bdr w:val="single" w:sz="4" w:space="0" w:color="auto"/>
-        </w:rPr>
-        <w:t>.vscode</w:t>
-      </w:r>
-      <w:r>
-        <w:rPr>
-          <w:bdr w:val="single" w:sz="4" w:space="0" w:color="auto"/>
-        </w:rPr>
-        <w:t xml:space="preserve"> </w:t>
-      </w:r>
-      <w:r>
-        <w:t xml:space="preserve"> – This is a local configuration for my development environment</w:t>
-      </w:r>
-    </w:p>
-    <w:p>
-      <w:r>
-        <w:rPr>
-          <w:bdr w:val="single" w:sz="4" w:space="0" w:color="auto"/>
-        </w:rPr>
-        <w:t xml:space="preserve"> a</w:t>
-      </w:r>
-      <w:r>
-        <w:rPr>
-          <w:bdr w:val="single" w:sz="4" w:space="0" w:color="auto"/>
-        </w:rPr>
-        <w:t>pp</w:t>
-      </w:r>
-      <w:r>
-        <w:rPr>
-          <w:bdr w:val="single" w:sz="4" w:space="0" w:color="auto"/>
-        </w:rPr>
-        <w:t xml:space="preserve">  </w:t>
-      </w:r>
-      <w:r>
-        <w:t xml:space="preserve">– This is where </w:t>
-      </w:r>
-      <w:r>
-        <w:t>most of</w:t>
-      </w:r>
-      <w:r>
-        <w:t xml:space="preserve"> the code for my application will be</w:t>
-      </w:r>
-    </w:p>
-    <w:p>
-      <w:r>
-        <w:rPr>
-          <w:bdr w:val="single" w:sz="4" w:space="0" w:color="auto"/>
-        </w:rPr>
-        <w:t xml:space="preserve"> </w:t>
-      </w:r>
-      <w:r>
-        <w:rPr>
-          <w:bdr w:val="single" w:sz="4" w:space="0" w:color="auto"/>
-        </w:rPr>
-        <w:t>app/static/</w:t>
-      </w:r>
-      <w:r>
-        <w:rPr>
-          <w:bdr w:val="single" w:sz="4" w:space="0" w:color="auto"/>
-        </w:rPr>
-        <w:t>data</w:t>
-      </w:r>
-      <w:r>
-        <w:rPr>
-          <w:bdr w:val="single" w:sz="4" w:space="0" w:color="auto"/>
-        </w:rPr>
-        <w:t xml:space="preserve"> </w:t>
-      </w:r>
-      <w:r>
-        <w:t xml:space="preserve"> – This is where I am storing the </w:t>
-      </w:r>
-      <w:proofErr w:type="spellStart"/>
-      <w:r>
-        <w:t>holidays.json</w:t>
-      </w:r>
-      <w:proofErr w:type="spellEnd"/>
-      <w:r>
-        <w:t xml:space="preserve"> file, and where any other similar </w:t>
-      </w:r>
-      <w:proofErr w:type="gramStart"/>
-      <w:r>
-        <w:t>data oriented</w:t>
-      </w:r>
-      <w:proofErr w:type="gramEnd"/>
-      <w:r>
-        <w:t xml:space="preserve"> files may go in the future</w:t>
-      </w:r>
-    </w:p>
-    <w:p>
-      <w:r>
-        <w:rPr>
-          <w:bdr w:val="single" w:sz="4" w:space="0" w:color="auto"/>
-        </w:rPr>
-        <w:t xml:space="preserve"> </w:t>
-      </w:r>
-      <w:r>
-        <w:rPr>
-          <w:bdr w:val="single" w:sz="4" w:space="0" w:color="auto"/>
-        </w:rPr>
-        <w:t>app/templates</w:t>
-      </w:r>
-      <w:r>
-        <w:rPr>
-          <w:bdr w:val="single" w:sz="4" w:space="0" w:color="auto"/>
-        </w:rPr>
-        <w:t xml:space="preserve"> </w:t>
-      </w:r>
-      <w:r>
-        <w:t xml:space="preserve"> – This is flask convention for storing HTML files</w:t>
-      </w:r>
-    </w:p>
-    <w:p>
-      <w:r>
-        <w:rPr>
-          <w:bdr w:val="single" w:sz="4" w:space="0" w:color="auto"/>
-        </w:rPr>
-        <w:t xml:space="preserve"> </w:t>
-      </w:r>
-      <w:r>
-        <w:rPr>
-          <w:bdr w:val="single" w:sz="4" w:space="0" w:color="auto"/>
-        </w:rPr>
-        <w:t>SDT Project C</w:t>
-      </w:r>
-      <w:r>
-        <w:rPr>
-          <w:bdr w:val="single" w:sz="4" w:space="0" w:color="auto"/>
-        </w:rPr>
-        <w:t xml:space="preserve"> </w:t>
-      </w:r>
-      <w:r>
-        <w:t xml:space="preserve"> – This contains the project brief, the original CSV data file, and the confirmation file for the Synoptic Project.</w:t>
-      </w:r>
-    </w:p>
-    <w:p>
-      <w:r>
-        <w:rPr>
-          <w:bdr w:val="single" w:sz="4" w:space="0" w:color="auto"/>
-        </w:rPr>
-        <w:t xml:space="preserve"> t</w:t>
-      </w:r>
-      <w:r>
-        <w:rPr>
-          <w:bdr w:val="single" w:sz="4" w:space="0" w:color="auto"/>
-        </w:rPr>
-        <w:t>ests</w:t>
-      </w:r>
-      <w:r>
-        <w:rPr>
-          <w:bdr w:val="single" w:sz="4" w:space="0" w:color="auto"/>
-        </w:rPr>
-        <w:t xml:space="preserve"> </w:t>
-      </w:r>
-      <w:r>
-        <w:t xml:space="preserve"> – This folder contains all the tests I will write for my application.</w:t>
-      </w:r>
-    </w:p>
-    <w:p>
-      <w:pPr>
-        <w:pStyle w:val="Heading1"/>
-      </w:pPr>
-      <w:r>
-        <w:br w:type="page"/>
-      </w:r>
-      <w:bookmarkStart w:id="9" w:name="_Toc114668366"/>
-      <w:r>
-        <w:lastRenderedPageBreak/>
-        <w:t>Testing</w:t>
       </w:r>
       <w:bookmarkEnd w:id="9"/>
     </w:p>
     <w:p>
+      <w:r>
+        <w:t xml:space="preserve">Before I can get started on my project, I must first decide what tools I want to use. The primary tool involved in the creation of this project will be Visual Studio Code, a </w:t>
+      </w:r>
+      <w:r>
+        <w:t>code editor that is designed for working with modern web development. Alongside my text editor, I will also be using a Git client called “Fork” for my version control management, I also used the command line interface for Git within my terminal application, Windows Terminal. For the documentation and testing of my app, I will also be using some of the Microsoft Office tools, Word and Excel.</w:t>
+      </w:r>
+    </w:p>
+    <w:p>
+      <w:r>
+        <w:t xml:space="preserve">Once I have all the tools I need, I need to get my project environment set up. Because the language I have chosen to use is Python, I need to set up a Virtual Environment </w:t>
+      </w:r>
+      <w:r>
+        <w:t xml:space="preserve">as that is the recommended convention for python projects. I named this environment “.env” as it means that it will stay at the top of my folder structure making it slightly easier to ignore than if it were in the middle. Once I have created the virtual environment, I need to activate it and install the packages I need. These packages </w:t>
+      </w:r>
+      <w:proofErr w:type="gramStart"/>
+      <w:r>
+        <w:t>are:</w:t>
+      </w:r>
+      <w:proofErr w:type="gramEnd"/>
+      <w:r>
+        <w:t xml:space="preserve"> Flask, Flake8, Pytest, Coverage, and Python-Dotenv. Once they have all been installed, I run the the command “python -m pip freeze &gt; requirements.txt”. This creates a text file which be used to install all necessary packages to run the project.</w:t>
+      </w:r>
+    </w:p>
+    <w:p>
+      <w:r>
+        <w:t xml:space="preserve">Once I have my virtual environment set up, it’s time to configure everything to make it easy to run. Firstly, I created a .flaskenv file, which would set up environment variables, to allow running my flask app to be easy. These variables simply state where to run my application, and what mode to run it in. </w:t>
+      </w:r>
+      <w:r>
+        <w:t xml:space="preserve">Then I need to create a .flake8 file, which will configure the linter for my python code, telling me when I have written code that does not follow the recommended conventions. This configuration file simply tells Flake8 (A python linter)  what folders to ignore, and some other settings such as when to use colour in the output. The final configuration file I have written is </w:t>
+      </w:r>
+      <w:proofErr w:type="gramStart"/>
+      <w:r>
+        <w:t>my</w:t>
+      </w:r>
+      <w:proofErr w:type="gramEnd"/>
+      <w:r>
+        <w:t xml:space="preserve"> .coveragerc file. This file will tell the python library “Coverage.py” what settings to run when I try to run the coverage command. In this case I told Coverage to run </w:t>
+      </w:r>
+      <w:proofErr w:type="gramStart"/>
+      <w:r>
+        <w:t>Pytest, and</w:t>
+      </w:r>
+      <w:proofErr w:type="gramEnd"/>
+      <w:r>
+        <w:t xml:space="preserve"> generate a HTML report for my code coverage statistics.</w:t>
+      </w:r>
+    </w:p>
+    <w:p>
+      <w:r>
+        <w:t>The final part of my setup is creating the folders and initial files I will need to create and test my application. The first folder I made, was my “app” folder. This is where all the source code for my application is going to go. Within the app folder I need 2 subfolders, “templates” and “static”. The templates folder is where all the HTML for my application will go, and the static folder is where I will put CSS and JavaScript files for improving the user interface and experience of my application.</w:t>
+      </w:r>
+      <w:r>
+        <w:t xml:space="preserve"> The next folder I created was the data folder. This folder will hold any data files I need, initially this will just be the Holidays.json file that I created from the provided dataset. The next and final folder that I will need to create is my tests folder. This folder is where </w:t>
+      </w:r>
+      <w:proofErr w:type="gramStart"/>
+      <w:r>
+        <w:t>all of</w:t>
+      </w:r>
+      <w:proofErr w:type="gramEnd"/>
+      <w:r>
+        <w:t xml:space="preserve"> the unit tests that I write for my application will go, as well as the setup and configuration of these tests.</w:t>
+      </w:r>
+    </w:p>
+    <w:p/>
+    <w:p>
+      <w:r>
+        <w:br w:type="page"/>
+      </w:r>
+      <w:r>
+        <w:lastRenderedPageBreak/>
+        <w:t>Testing</w:t>
+      </w:r>
+    </w:p>
+    <w:p>
       <w:pPr>
         <w:pStyle w:val="Heading2"/>
       </w:pPr>
-      <w:bookmarkStart w:id="10" w:name="_Toc114668367"/>
+      <w:bookmarkStart w:id="10" w:name="_Toc114821052"/>
       <w:r>
         <w:t>Unit Testing</w:t>
       </w:r>
@@ -5770,23 +6121,7 @@
     </w:p>
     <w:p>
       <w:r>
-        <w:t xml:space="preserve">For this project I used 2 python libraries, </w:t>
-      </w:r>
-      <w:proofErr w:type="spellStart"/>
-      <w:r>
-        <w:t>Pytest</w:t>
-      </w:r>
-      <w:proofErr w:type="spellEnd"/>
-      <w:r>
-        <w:t xml:space="preserve"> and Coverage. </w:t>
-      </w:r>
-      <w:proofErr w:type="spellStart"/>
-      <w:r>
-        <w:t>Pytest</w:t>
-      </w:r>
-      <w:proofErr w:type="spellEnd"/>
-      <w:r>
-        <w:t xml:space="preserve"> is a library used to write and run tests, whereas coverage is used to generate code coverage reports. Using these 2 libraries together allowed me to write unit tests for my code and receive a code coverage report, which allowed me to reach 100% code coverage.</w:t>
+        <w:t>For this project I used 2 python libraries, Pytest and Coverage. Pytest is a library used to write and run tests, whereas coverage is used to generate code coverage reports. Using these 2 libraries together allowed me to write unit tests for my code and receive a code coverage report, which allowed me to reach 100% code coverage.</w:t>
       </w:r>
     </w:p>
     <w:p/>
@@ -5794,7 +6129,7 @@
       <w:pPr>
         <w:pStyle w:val="Heading2"/>
       </w:pPr>
-      <w:bookmarkStart w:id="11" w:name="_Toc114668368"/>
+      <w:bookmarkStart w:id="11" w:name="_Toc114821053"/>
       <w:r>
         <w:t>Manual Testing</w:t>
       </w:r>
@@ -5831,7 +6166,7 @@
                     <pic:cNvPicPr/>
                   </pic:nvPicPr>
                   <pic:blipFill>
-                    <a:blip r:embed="rId12"/>
+                    <a:blip r:embed="rId13"/>
                     <a:stretch>
                       <a:fillRect/>
                     </a:stretch>
@@ -5859,10 +6194,12 @@
       <w:r>
         <w:br w:type="page"/>
       </w:r>
+      <w:bookmarkStart w:id="12" w:name="_Toc114821054"/>
       <w:r>
         <w:lastRenderedPageBreak/>
         <w:t>Conclusion</w:t>
       </w:r>
+      <w:bookmarkEnd w:id="12"/>
     </w:p>
     <w:p>
       <w:pPr>
@@ -5875,12 +6212,14 @@
           <w:lang w:val="en-US"/>
         </w:rPr>
       </w:pPr>
+      <w:bookmarkStart w:id="13" w:name="_Toc114821055"/>
       <w:r>
         <w:rPr>
           <w:lang w:val="en-US"/>
         </w:rPr>
         <w:t>Design Limitations</w:t>
       </w:r>
+      <w:bookmarkEnd w:id="13"/>
     </w:p>
     <w:p>
       <w:pPr>
@@ -5935,12 +6274,14 @@
           <w:lang w:val="en-US"/>
         </w:rPr>
       </w:pPr>
+      <w:bookmarkStart w:id="14" w:name="_Toc114821056"/>
       <w:r>
         <w:rPr>
           <w:lang w:val="en-US"/>
         </w:rPr>
         <w:t>Improvements</w:t>
       </w:r>
+      <w:bookmarkEnd w:id="14"/>
     </w:p>
     <w:p>
       <w:pPr>
@@ -5979,7 +6320,6 @@
         </w:rPr>
         <w:t xml:space="preserve">Another significant improvement I think could be made to this project would be to improve the recognition of a user’s answers. The current implementation requires that a user not make any spelling mistakes in answering the questions, which could cause frustration for users if they answer a question wrong and are required to start the entire holiday recommendation process from the beginning. Some sort of autocorrect feature in the text input box could be a potential solution to this problem, allowing users to be recommended the potential answers to a question, or perhaps in the code for the Chat Bot itself, allowing it to recognize and correct spelling mistakes to </w:t>
       </w:r>
-      <w:proofErr w:type="spellStart"/>
       <w:proofErr w:type="gramStart"/>
       <w:r>
         <w:rPr>
@@ -5987,7 +6327,6 @@
         </w:rPr>
         <w:t>it’s</w:t>
       </w:r>
-      <w:proofErr w:type="spellEnd"/>
       <w:proofErr w:type="gramEnd"/>
       <w:r>
         <w:rPr>
@@ -5998,17 +6337,46 @@
     </w:p>
     <w:p>
       <w:pPr>
+        <w:rPr>
+          <w:lang w:val="en-US"/>
+        </w:rPr>
+      </w:pPr>
+      <w:r>
+        <w:rPr>
+          <w:lang w:val="en-US"/>
+        </w:rPr>
+        <w:t xml:space="preserve">I think another small improvement could be to ensure that upon refreshing the page, the bot is set back to </w:t>
+      </w:r>
+      <w:proofErr w:type="gramStart"/>
+      <w:r>
+        <w:rPr>
+          <w:lang w:val="en-US"/>
+        </w:rPr>
+        <w:t>it’s</w:t>
+      </w:r>
+      <w:proofErr w:type="gramEnd"/>
+      <w:r>
+        <w:rPr>
+          <w:lang w:val="en-US"/>
+        </w:rPr>
+        <w:t xml:space="preserve"> default state, as it currently will continue to build up the preferences of the previous user when you refresh, and you have to reset the bot through the button I added to the screen.</w:t>
+      </w:r>
+    </w:p>
+    <w:p>
+      <w:pPr>
         <w:pStyle w:val="Heading2"/>
         <w:rPr>
           <w:lang w:val="en-US"/>
         </w:rPr>
       </w:pPr>
+      <w:bookmarkStart w:id="15" w:name="_Toc114821057"/>
       <w:r>
         <w:rPr>
           <w:lang w:val="en-US"/>
         </w:rPr>
         <w:t>User Guide</w:t>
       </w:r>
+      <w:bookmarkEnd w:id="15"/>
     </w:p>
     <w:p>
       <w:pPr>
@@ -6031,6 +6399,7 @@
         <w:rPr>
           <w:lang w:val="en-US"/>
         </w:rPr>
+        <w:lastRenderedPageBreak/>
         <w:t>To speak to the bot, you simply need to type into the message box in the central window.</w:t>
       </w:r>
       <w:r>
@@ -6059,7 +6428,7 @@
                     <pic:cNvPicPr/>
                   </pic:nvPicPr>
                   <pic:blipFill>
-                    <a:blip r:embed="rId13"/>
+                    <a:blip r:embed="rId14"/>
                     <a:stretch>
                       <a:fillRect/>
                     </a:stretch>
@@ -6087,14 +6456,27 @@
       <w:r>
         <w:t xml:space="preserve">Figure </w:t>
       </w:r>
-      <w:fldSimple w:instr=" SEQ Figure \* ARABIC ">
-        <w:r>
-          <w:rPr>
-            <w:noProof/>
-          </w:rPr>
-          <w:t>3</w:t>
-        </w:r>
-      </w:fldSimple>
+      <w:r>
+        <w:fldChar w:fldCharType="begin"/>
+      </w:r>
+      <w:r>
+        <w:instrText xml:space="preserve"> SEQ Figure \* ARABIC </w:instrText>
+      </w:r>
+      <w:r>
+        <w:fldChar w:fldCharType="separate"/>
+      </w:r>
+      <w:r>
+        <w:rPr>
+          <w:noProof/>
+        </w:rPr>
+        <w:t>4</w:t>
+      </w:r>
+      <w:r>
+        <w:rPr>
+          <w:noProof/>
+        </w:rPr>
+        <w:fldChar w:fldCharType="end"/>
+      </w:r>
       <w:r>
         <w:t>: The Chat Window</w:t>
       </w:r>
@@ -6109,7 +6491,6 @@
         <w:rPr>
           <w:lang w:val="en-US"/>
         </w:rPr>
-        <w:lastRenderedPageBreak/>
         <w:t xml:space="preserve">To send a message to the bot, you can either press the “Send Message” button, on the </w:t>
       </w:r>
       <w:proofErr w:type="gramStart"/>
@@ -6179,8 +6560,8 @@
       </w:r>
     </w:p>
     <w:sectPr>
-      <w:headerReference w:type="default" r:id="rId14"/>
-      <w:footerReference w:type="default" r:id="rId15"/>
+      <w:headerReference w:type="default" r:id="rId15"/>
+      <w:footerReference w:type="default" r:id="rId16"/>
       <w:pgSz w:w="11906" w:h="16838"/>
       <w:pgMar w:top="1440" w:right="1440" w:bottom="1440" w:left="1440" w:header="708" w:footer="708" w:gutter="0"/>
       <w:pgNumType w:start="0"/>
@@ -6342,7 +6723,7 @@
                     <v:h position="#0,topLeft" switch="" xrange="0,10800"/>
                   </v:handles>
                 </v:shapetype>
-                <v:shape id="Double Bracket 33" o:spid="_x0000_s1058" type="#_x0000_t185" style="position:absolute;margin-left:0;margin-top:0;width:43.45pt;height:18.8pt;z-index:251660288;visibility:visible;mso-wrap-style:square;mso-width-percent:100;mso-height-percent:0;mso-wrap-distance-left:9pt;mso-wrap-distance-top:0;mso-wrap-distance-right:9pt;mso-wrap-distance-bottom:0;mso-position-horizontal:center;mso-position-horizontal-relative:margin;mso-position-vertical:center;mso-position-vertical-relative:bottom-margin-area;mso-width-percent:100;mso-height-percent:0;mso-width-relative:margin;mso-height-relative:bottom-margin-area;v-text-anchor:top" o:gfxdata="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" filled="t" strokecolor="gray" strokeweight="2.25pt">
+                <v:shape id="Double Bracket 33" o:spid="_x0000_s1059" type="#_x0000_t185" style="position:absolute;margin-left:0;margin-top:0;width:43.45pt;height:18.8pt;z-index:251660288;visibility:visible;mso-wrap-style:square;mso-width-percent:100;mso-height-percent:0;mso-wrap-distance-left:9pt;mso-wrap-distance-top:0;mso-wrap-distance-right:9pt;mso-wrap-distance-bottom:0;mso-position-horizontal:center;mso-position-horizontal-relative:margin;mso-position-vertical:center;mso-position-vertical-relative:bottom-margin-area;mso-width-percent:100;mso-height-percent:0;mso-width-relative:margin;mso-height-relative:bottom-margin-area;v-text-anchor:top" o:gfxdata="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" filled="t" strokecolor="gray" strokeweight="2.25pt">
                   <v:textbox inset=",0,,0">
                     <w:txbxContent>
                       <w:p>
@@ -7285,6 +7666,119 @@
       </w:rPr>
     </w:lvl>
   </w:abstractNum>
+  <w:abstractNum w:abstractNumId="7" w15:restartNumberingAfterBreak="0">
+    <w:nsid w:val="615E0DC0"/>
+    <w:multiLevelType w:val="hybridMultilevel"/>
+    <w:tmpl w:val="55C4C17E"/>
+    <w:lvl w:ilvl="0" w:tplc="08090001">
+      <w:start w:val="1"/>
+      <w:numFmt w:val="bullet"/>
+      <w:lvlText w:val=""/>
+      <w:lvlJc w:val="left"/>
+      <w:pPr>
+        <w:ind w:left="720" w:hanging="360"/>
+      </w:pPr>
+      <w:rPr>
+        <w:rFonts w:ascii="Symbol" w:hAnsi="Symbol" w:hint="default"/>
+      </w:rPr>
+    </w:lvl>
+    <w:lvl w:ilvl="1" w:tplc="08090003" w:tentative="1">
+      <w:start w:val="1"/>
+      <w:numFmt w:val="bullet"/>
+      <w:lvlText w:val="o"/>
+      <w:lvlJc w:val="left"/>
+      <w:pPr>
+        <w:ind w:left="1440" w:hanging="360"/>
+      </w:pPr>
+      <w:rPr>
+        <w:rFonts w:ascii="Courier New" w:hAnsi="Courier New" w:cs="Courier New" w:hint="default"/>
+      </w:rPr>
+    </w:lvl>
+    <w:lvl w:ilvl="2" w:tplc="08090005" w:tentative="1">
+      <w:start w:val="1"/>
+      <w:numFmt w:val="bullet"/>
+      <w:lvlText w:val=""/>
+      <w:lvlJc w:val="left"/>
+      <w:pPr>
+        <w:ind w:left="2160" w:hanging="360"/>
+      </w:pPr>
+      <w:rPr>
+        <w:rFonts w:ascii="Wingdings" w:hAnsi="Wingdings" w:hint="default"/>
+      </w:rPr>
+    </w:lvl>
+    <w:lvl w:ilvl="3" w:tplc="08090001" w:tentative="1">
+      <w:start w:val="1"/>
+      <w:numFmt w:val="bullet"/>
+      <w:lvlText w:val=""/>
+      <w:lvlJc w:val="left"/>
+      <w:pPr>
+        <w:ind w:left="2880" w:hanging="360"/>
+      </w:pPr>
+      <w:rPr>
+        <w:rFonts w:ascii="Symbol" w:hAnsi="Symbol" w:hint="default"/>
+      </w:rPr>
+    </w:lvl>
+    <w:lvl w:ilvl="4" w:tplc="08090003" w:tentative="1">
+      <w:start w:val="1"/>
+      <w:numFmt w:val="bullet"/>
+      <w:lvlText w:val="o"/>
+      <w:lvlJc w:val="left"/>
+      <w:pPr>
+        <w:ind w:left="3600" w:hanging="360"/>
+      </w:pPr>
+      <w:rPr>
+        <w:rFonts w:ascii="Courier New" w:hAnsi="Courier New" w:cs="Courier New" w:hint="default"/>
+      </w:rPr>
+    </w:lvl>
+    <w:lvl w:ilvl="5" w:tplc="08090005" w:tentative="1">
+      <w:start w:val="1"/>
+      <w:numFmt w:val="bullet"/>
+      <w:lvlText w:val=""/>
+      <w:lvlJc w:val="left"/>
+      <w:pPr>
+        <w:ind w:left="4320" w:hanging="360"/>
+      </w:pPr>
+      <w:rPr>
+        <w:rFonts w:ascii="Wingdings" w:hAnsi="Wingdings" w:hint="default"/>
+      </w:rPr>
+    </w:lvl>
+    <w:lvl w:ilvl="6" w:tplc="08090001" w:tentative="1">
+      <w:start w:val="1"/>
+      <w:numFmt w:val="bullet"/>
+      <w:lvlText w:val=""/>
+      <w:lvlJc w:val="left"/>
+      <w:pPr>
+        <w:ind w:left="5040" w:hanging="360"/>
+      </w:pPr>
+      <w:rPr>
+        <w:rFonts w:ascii="Symbol" w:hAnsi="Symbol" w:hint="default"/>
+      </w:rPr>
+    </w:lvl>
+    <w:lvl w:ilvl="7" w:tplc="08090003" w:tentative="1">
+      <w:start w:val="1"/>
+      <w:numFmt w:val="bullet"/>
+      <w:lvlText w:val="o"/>
+      <w:lvlJc w:val="left"/>
+      <w:pPr>
+        <w:ind w:left="5760" w:hanging="360"/>
+      </w:pPr>
+      <w:rPr>
+        <w:rFonts w:ascii="Courier New" w:hAnsi="Courier New" w:cs="Courier New" w:hint="default"/>
+      </w:rPr>
+    </w:lvl>
+    <w:lvl w:ilvl="8" w:tplc="08090005" w:tentative="1">
+      <w:start w:val="1"/>
+      <w:numFmt w:val="bullet"/>
+      <w:lvlText w:val=""/>
+      <w:lvlJc w:val="left"/>
+      <w:pPr>
+        <w:ind w:left="6480" w:hanging="360"/>
+      </w:pPr>
+      <w:rPr>
+        <w:rFonts w:ascii="Wingdings" w:hAnsi="Wingdings" w:hint="default"/>
+      </w:rPr>
+    </w:lvl>
+  </w:abstractNum>
   <w:num w:numId="1">
     <w:abstractNumId w:val="4"/>
   </w:num>
@@ -7305,6 +7799,9 @@
   </w:num>
   <w:num w:numId="7">
     <w:abstractNumId w:val="2"/>
+  </w:num>
+  <w:num w:numId="8">
+    <w:abstractNumId w:val="7"/>
   </w:num>
 </w:numbering>
 </file>

</xml_diff>